<commit_message>
Menambahkan laporan hasil Restropective
</commit_message>
<xml_diff>
--- a/Laporan Latar Belakang.docx
+++ b/Laporan Latar Belakang.docx
@@ -9931,6 +9931,1598 @@
                 <w:szCs w:val="24"/>
               </w:rPr>
               <w:t>bagus</w:t>
+            </w:r>
+            <w:proofErr w:type="spellEnd"/>
+          </w:p>
+        </w:tc>
+      </w:tr>
+    </w:tbl>
+    <w:p/>
+    <w:p>
+      <w:pPr>
+        <w:shd w:val="clear" w:color="auto" w:fill="FFFFFF" w:themeFill="background1"/>
+        <w:rPr>
+          <w:rFonts w:ascii="Segoe UI" w:hAnsi="Segoe UI" w:cs="Segoe UI"/>
+          <w:b/>
+          <w:bCs/>
+          <w:color w:val="242424"/>
+          <w:sz w:val="24"/>
+          <w:szCs w:val="24"/>
+        </w:rPr>
+      </w:pPr>
+      <w:proofErr w:type="spellStart"/>
+      <w:r>
+        <w:rPr>
+          <w:rFonts w:ascii="Segoe UI" w:hAnsi="Segoe UI" w:cs="Segoe UI"/>
+          <w:b/>
+          <w:bCs/>
+          <w:color w:val="242424"/>
+          <w:sz w:val="24"/>
+          <w:szCs w:val="24"/>
+        </w:rPr>
+        <w:t>Laporan</w:t>
+      </w:r>
+      <w:proofErr w:type="spellEnd"/>
+      <w:r>
+        <w:rPr>
+          <w:rFonts w:ascii="Segoe UI" w:hAnsi="Segoe UI" w:cs="Segoe UI"/>
+          <w:b/>
+          <w:bCs/>
+          <w:color w:val="242424"/>
+          <w:sz w:val="24"/>
+          <w:szCs w:val="24"/>
+        </w:rPr>
+        <w:t xml:space="preserve"> Hasil Sprint </w:t>
+      </w:r>
+      <w:proofErr w:type="spellStart"/>
+      <w:r>
+        <w:rPr>
+          <w:rFonts w:ascii="Segoe UI" w:hAnsi="Segoe UI" w:cs="Segoe UI"/>
+          <w:b/>
+          <w:bCs/>
+          <w:color w:val="242424"/>
+          <w:sz w:val="24"/>
+          <w:szCs w:val="24"/>
+        </w:rPr>
+        <w:t>Restropective</w:t>
+      </w:r>
+      <w:proofErr w:type="spellEnd"/>
+    </w:p>
+    <w:tbl>
+      <w:tblPr>
+        <w:tblStyle w:val="TableGrid"/>
+        <w:tblW w:w="9918" w:type="dxa"/>
+        <w:tblLook w:val="04A0" w:firstRow="1" w:lastRow="0" w:firstColumn="1" w:lastColumn="0" w:noHBand="0" w:noVBand="1"/>
+      </w:tblPr>
+      <w:tblGrid>
+        <w:gridCol w:w="3005"/>
+        <w:gridCol w:w="3005"/>
+        <w:gridCol w:w="3908"/>
+      </w:tblGrid>
+      <w:tr>
+        <w:trPr>
+          <w:trHeight w:val="716"/>
+        </w:trPr>
+        <w:tc>
+          <w:tcPr>
+            <w:tcW w:w="3005" w:type="dxa"/>
+          </w:tcPr>
+          <w:p>
+            <w:pPr>
+              <w:shd w:val="clear" w:color="auto" w:fill="FFFFFF" w:themeFill="background1"/>
+              <w:jc w:val="center"/>
+              <w:rPr>
+                <w:rFonts w:ascii="Arial" w:hAnsi="Arial" w:cs="Arial"/>
+                <w:sz w:val="24"/>
+                <w:szCs w:val="24"/>
+              </w:rPr>
+            </w:pPr>
+            <w:r>
+              <w:rPr>
+                <w:rFonts w:ascii="Arial" w:hAnsi="Arial" w:cs="Arial"/>
+                <w:sz w:val="24"/>
+                <w:szCs w:val="24"/>
+              </w:rPr>
+              <w:t>APA YANG BERJALAN LANC</w:t>
+            </w:r>
+            <w:r>
+              <w:rPr>
+                <w:rFonts w:ascii="Arial" w:hAnsi="Arial" w:cs="Arial"/>
+                <w:sz w:val="24"/>
+                <w:szCs w:val="24"/>
+              </w:rPr>
+              <w:t>A</w:t>
+            </w:r>
+            <w:r>
+              <w:rPr>
+                <w:rFonts w:ascii="Arial" w:hAnsi="Arial" w:cs="Arial"/>
+                <w:sz w:val="24"/>
+                <w:szCs w:val="24"/>
+              </w:rPr>
+              <w:t>R?</w:t>
+            </w:r>
+          </w:p>
+        </w:tc>
+        <w:tc>
+          <w:tcPr>
+            <w:tcW w:w="3005" w:type="dxa"/>
+          </w:tcPr>
+          <w:p>
+            <w:pPr>
+              <w:shd w:val="clear" w:color="auto" w:fill="FFFFFF" w:themeFill="background1"/>
+              <w:jc w:val="center"/>
+              <w:rPr>
+                <w:rFonts w:ascii="Arial" w:hAnsi="Arial" w:cs="Arial"/>
+                <w:sz w:val="24"/>
+                <w:szCs w:val="24"/>
+              </w:rPr>
+            </w:pPr>
+            <w:r>
+              <w:rPr>
+                <w:rFonts w:ascii="Arial" w:hAnsi="Arial" w:cs="Arial"/>
+                <w:sz w:val="24"/>
+                <w:szCs w:val="24"/>
+              </w:rPr>
+              <w:t>APA YANG BERJALAN KURANG BAIK?</w:t>
+            </w:r>
+          </w:p>
+        </w:tc>
+        <w:tc>
+          <w:tcPr>
+            <w:tcW w:w="3908" w:type="dxa"/>
+          </w:tcPr>
+          <w:p>
+            <w:pPr>
+              <w:shd w:val="clear" w:color="auto" w:fill="FFFFFF" w:themeFill="background1"/>
+              <w:jc w:val="center"/>
+              <w:rPr>
+                <w:rFonts w:ascii="Arial" w:hAnsi="Arial" w:cs="Arial"/>
+                <w:sz w:val="24"/>
+                <w:szCs w:val="24"/>
+              </w:rPr>
+            </w:pPr>
+            <w:r>
+              <w:rPr>
+                <w:rFonts w:ascii="Arial" w:hAnsi="Arial" w:cs="Arial"/>
+                <w:sz w:val="24"/>
+                <w:szCs w:val="24"/>
+              </w:rPr>
+              <w:t>RENCANA KEDEPANNYA</w:t>
+            </w:r>
+          </w:p>
+        </w:tc>
+      </w:tr>
+      <w:tr>
+        <w:trPr>
+          <w:trHeight w:val="698"/>
+        </w:trPr>
+        <w:tc>
+          <w:tcPr>
+            <w:tcW w:w="3005" w:type="dxa"/>
+          </w:tcPr>
+          <w:p>
+            <w:pPr>
+              <w:shd w:val="clear" w:color="auto" w:fill="FFFFFF" w:themeFill="background1"/>
+              <w:rPr>
+                <w:rFonts w:ascii="Arial" w:hAnsi="Arial" w:cs="Arial"/>
+                <w:sz w:val="24"/>
+                <w:szCs w:val="24"/>
+              </w:rPr>
+            </w:pPr>
+            <w:proofErr w:type="spellStart"/>
+            <w:r>
+              <w:rPr>
+                <w:rFonts w:ascii="Arial" w:hAnsi="Arial" w:cs="Arial"/>
+                <w:sz w:val="24"/>
+                <w:szCs w:val="24"/>
+              </w:rPr>
+              <w:t>Semua</w:t>
+            </w:r>
+            <w:proofErr w:type="spellEnd"/>
+            <w:r>
+              <w:rPr>
+                <w:rFonts w:ascii="Arial" w:hAnsi="Arial" w:cs="Arial"/>
+                <w:sz w:val="24"/>
+                <w:szCs w:val="24"/>
+              </w:rPr>
+              <w:t xml:space="preserve"> Tim </w:t>
+            </w:r>
+            <w:proofErr w:type="spellStart"/>
+            <w:r>
+              <w:rPr>
+                <w:rFonts w:ascii="Arial" w:hAnsi="Arial" w:cs="Arial"/>
+                <w:sz w:val="24"/>
+                <w:szCs w:val="24"/>
+              </w:rPr>
+              <w:t>saling</w:t>
+            </w:r>
+            <w:proofErr w:type="spellEnd"/>
+            <w:r>
+              <w:rPr>
+                <w:rFonts w:ascii="Arial" w:hAnsi="Arial" w:cs="Arial"/>
+                <w:sz w:val="24"/>
+                <w:szCs w:val="24"/>
+              </w:rPr>
+              <w:t xml:space="preserve"> </w:t>
+            </w:r>
+            <w:proofErr w:type="spellStart"/>
+            <w:r>
+              <w:rPr>
+                <w:rFonts w:ascii="Arial" w:hAnsi="Arial" w:cs="Arial"/>
+                <w:sz w:val="24"/>
+                <w:szCs w:val="24"/>
+              </w:rPr>
+              <w:t>inisiatif</w:t>
+            </w:r>
+            <w:proofErr w:type="spellEnd"/>
+            <w:r>
+              <w:rPr>
+                <w:rFonts w:ascii="Arial" w:hAnsi="Arial" w:cs="Arial"/>
+                <w:sz w:val="24"/>
+                <w:szCs w:val="24"/>
+              </w:rPr>
+              <w:t xml:space="preserve"> </w:t>
+            </w:r>
+            <w:proofErr w:type="spellStart"/>
+            <w:r>
+              <w:rPr>
+                <w:rFonts w:ascii="Arial" w:hAnsi="Arial" w:cs="Arial"/>
+                <w:sz w:val="24"/>
+                <w:szCs w:val="24"/>
+              </w:rPr>
+              <w:t>membantu</w:t>
+            </w:r>
+            <w:proofErr w:type="spellEnd"/>
+          </w:p>
+        </w:tc>
+        <w:tc>
+          <w:tcPr>
+            <w:tcW w:w="3005" w:type="dxa"/>
+          </w:tcPr>
+          <w:p>
+            <w:pPr>
+              <w:shd w:val="clear" w:color="auto" w:fill="FFFFFF" w:themeFill="background1"/>
+              <w:rPr>
+                <w:rFonts w:ascii="Arial" w:hAnsi="Arial" w:cs="Arial"/>
+                <w:sz w:val="24"/>
+                <w:szCs w:val="24"/>
+              </w:rPr>
+            </w:pPr>
+            <w:proofErr w:type="spellStart"/>
+            <w:r>
+              <w:rPr>
+                <w:rFonts w:ascii="Arial" w:hAnsi="Arial" w:cs="Arial"/>
+                <w:sz w:val="24"/>
+                <w:szCs w:val="24"/>
+              </w:rPr>
+              <w:t>Adanya</w:t>
+            </w:r>
+            <w:proofErr w:type="spellEnd"/>
+            <w:r>
+              <w:rPr>
+                <w:rFonts w:ascii="Arial" w:hAnsi="Arial" w:cs="Arial"/>
+                <w:sz w:val="24"/>
+                <w:szCs w:val="24"/>
+              </w:rPr>
+              <w:t xml:space="preserve"> </w:t>
+            </w:r>
+            <w:proofErr w:type="spellStart"/>
+            <w:r>
+              <w:rPr>
+                <w:rFonts w:ascii="Arial" w:hAnsi="Arial" w:cs="Arial"/>
+                <w:sz w:val="24"/>
+                <w:szCs w:val="24"/>
+              </w:rPr>
+              <w:t>perdebatan</w:t>
+            </w:r>
+            <w:proofErr w:type="spellEnd"/>
+            <w:r>
+              <w:rPr>
+                <w:rFonts w:ascii="Arial" w:hAnsi="Arial" w:cs="Arial"/>
+                <w:sz w:val="24"/>
+                <w:szCs w:val="24"/>
+              </w:rPr>
+              <w:t xml:space="preserve"> </w:t>
+            </w:r>
+            <w:proofErr w:type="spellStart"/>
+            <w:r>
+              <w:rPr>
+                <w:rFonts w:ascii="Arial" w:hAnsi="Arial" w:cs="Arial"/>
+                <w:sz w:val="24"/>
+                <w:szCs w:val="24"/>
+              </w:rPr>
+              <w:t>tentang</w:t>
+            </w:r>
+            <w:proofErr w:type="spellEnd"/>
+            <w:r>
+              <w:rPr>
+                <w:rFonts w:ascii="Arial" w:hAnsi="Arial" w:cs="Arial"/>
+                <w:sz w:val="24"/>
+                <w:szCs w:val="24"/>
+              </w:rPr>
+              <w:t xml:space="preserve"> </w:t>
+            </w:r>
+            <w:proofErr w:type="spellStart"/>
+            <w:r>
+              <w:rPr>
+                <w:rFonts w:ascii="Arial" w:hAnsi="Arial" w:cs="Arial"/>
+                <w:sz w:val="24"/>
+                <w:szCs w:val="24"/>
+              </w:rPr>
+              <w:t>jadwal</w:t>
+            </w:r>
+            <w:proofErr w:type="spellEnd"/>
+            <w:r>
+              <w:rPr>
+                <w:rFonts w:ascii="Arial" w:hAnsi="Arial" w:cs="Arial"/>
+                <w:sz w:val="24"/>
+                <w:szCs w:val="24"/>
+              </w:rPr>
+              <w:t xml:space="preserve"> </w:t>
+            </w:r>
+            <w:proofErr w:type="spellStart"/>
+            <w:r>
+              <w:rPr>
+                <w:rFonts w:ascii="Arial" w:hAnsi="Arial" w:cs="Arial"/>
+                <w:sz w:val="24"/>
+                <w:szCs w:val="24"/>
+              </w:rPr>
+              <w:t>pertemuan</w:t>
+            </w:r>
+            <w:proofErr w:type="spellEnd"/>
+          </w:p>
+        </w:tc>
+        <w:tc>
+          <w:tcPr>
+            <w:tcW w:w="3908" w:type="dxa"/>
+          </w:tcPr>
+          <w:p>
+            <w:pPr>
+              <w:shd w:val="clear" w:color="auto" w:fill="FFFFFF" w:themeFill="background1"/>
+              <w:rPr>
+                <w:rFonts w:ascii="Arial" w:hAnsi="Arial" w:cs="Arial"/>
+                <w:sz w:val="24"/>
+                <w:szCs w:val="24"/>
+              </w:rPr>
+            </w:pPr>
+            <w:r>
+              <w:rPr>
+                <w:rFonts w:ascii="Arial" w:hAnsi="Arial" w:cs="Arial"/>
+                <w:sz w:val="24"/>
+                <w:szCs w:val="24"/>
+              </w:rPr>
+              <w:t xml:space="preserve">Akan </w:t>
+            </w:r>
+            <w:proofErr w:type="spellStart"/>
+            <w:r>
+              <w:rPr>
+                <w:rFonts w:ascii="Arial" w:hAnsi="Arial" w:cs="Arial"/>
+                <w:sz w:val="24"/>
+                <w:szCs w:val="24"/>
+              </w:rPr>
+              <w:t>lebih</w:t>
+            </w:r>
+            <w:proofErr w:type="spellEnd"/>
+            <w:r>
+              <w:rPr>
+                <w:rFonts w:ascii="Arial" w:hAnsi="Arial" w:cs="Arial"/>
+                <w:sz w:val="24"/>
+                <w:szCs w:val="24"/>
+              </w:rPr>
+              <w:t xml:space="preserve"> tau </w:t>
+            </w:r>
+            <w:proofErr w:type="spellStart"/>
+            <w:r>
+              <w:rPr>
+                <w:rFonts w:ascii="Arial" w:hAnsi="Arial" w:cs="Arial"/>
+                <w:sz w:val="24"/>
+                <w:szCs w:val="24"/>
+              </w:rPr>
+              <w:t>mengatur</w:t>
+            </w:r>
+            <w:proofErr w:type="spellEnd"/>
+            <w:r>
+              <w:rPr>
+                <w:rFonts w:ascii="Arial" w:hAnsi="Arial" w:cs="Arial"/>
+                <w:sz w:val="24"/>
+                <w:szCs w:val="24"/>
+              </w:rPr>
+              <w:t xml:space="preserve"> </w:t>
+            </w:r>
+            <w:proofErr w:type="spellStart"/>
+            <w:r>
+              <w:rPr>
+                <w:rFonts w:ascii="Arial" w:hAnsi="Arial" w:cs="Arial"/>
+                <w:sz w:val="24"/>
+                <w:szCs w:val="24"/>
+              </w:rPr>
+              <w:t>waktu</w:t>
+            </w:r>
+            <w:proofErr w:type="spellEnd"/>
+            <w:r>
+              <w:rPr>
+                <w:rFonts w:ascii="Arial" w:hAnsi="Arial" w:cs="Arial"/>
+                <w:sz w:val="24"/>
+                <w:szCs w:val="24"/>
+              </w:rPr>
+              <w:t xml:space="preserve"> masing-masing</w:t>
+            </w:r>
+          </w:p>
+        </w:tc>
+      </w:tr>
+      <w:tr>
+        <w:trPr>
+          <w:trHeight w:val="992"/>
+        </w:trPr>
+        <w:tc>
+          <w:tcPr>
+            <w:tcW w:w="3005" w:type="dxa"/>
+          </w:tcPr>
+          <w:p>
+            <w:pPr>
+              <w:shd w:val="clear" w:color="auto" w:fill="FFFFFF" w:themeFill="background1"/>
+              <w:rPr>
+                <w:rFonts w:ascii="Arial" w:hAnsi="Arial" w:cs="Arial"/>
+                <w:sz w:val="24"/>
+                <w:szCs w:val="24"/>
+              </w:rPr>
+            </w:pPr>
+            <w:proofErr w:type="spellStart"/>
+            <w:r>
+              <w:rPr>
+                <w:rFonts w:ascii="Arial" w:hAnsi="Arial" w:cs="Arial"/>
+                <w:sz w:val="24"/>
+                <w:szCs w:val="24"/>
+              </w:rPr>
+              <w:t>Semua</w:t>
+            </w:r>
+            <w:proofErr w:type="spellEnd"/>
+            <w:r>
+              <w:rPr>
+                <w:rFonts w:ascii="Arial" w:hAnsi="Arial" w:cs="Arial"/>
+                <w:sz w:val="24"/>
+                <w:szCs w:val="24"/>
+              </w:rPr>
+              <w:t xml:space="preserve"> Tim </w:t>
+            </w:r>
+            <w:proofErr w:type="spellStart"/>
+            <w:r>
+              <w:rPr>
+                <w:rFonts w:ascii="Arial" w:hAnsi="Arial" w:cs="Arial"/>
+                <w:sz w:val="24"/>
+                <w:szCs w:val="24"/>
+              </w:rPr>
+              <w:t>saling</w:t>
+            </w:r>
+            <w:proofErr w:type="spellEnd"/>
+            <w:r>
+              <w:rPr>
+                <w:rFonts w:ascii="Arial" w:hAnsi="Arial" w:cs="Arial"/>
+                <w:sz w:val="24"/>
+                <w:szCs w:val="24"/>
+              </w:rPr>
+              <w:t xml:space="preserve"> </w:t>
+            </w:r>
+            <w:proofErr w:type="spellStart"/>
+            <w:r>
+              <w:rPr>
+                <w:rFonts w:ascii="Arial" w:hAnsi="Arial" w:cs="Arial"/>
+                <w:sz w:val="24"/>
+                <w:szCs w:val="24"/>
+              </w:rPr>
+              <w:t>memiliki</w:t>
+            </w:r>
+            <w:proofErr w:type="spellEnd"/>
+            <w:r>
+              <w:rPr>
+                <w:rFonts w:ascii="Arial" w:hAnsi="Arial" w:cs="Arial"/>
+                <w:sz w:val="24"/>
+                <w:szCs w:val="24"/>
+              </w:rPr>
+              <w:t xml:space="preserve"> </w:t>
+            </w:r>
+            <w:proofErr w:type="spellStart"/>
+            <w:r>
+              <w:rPr>
+                <w:rFonts w:ascii="Arial" w:hAnsi="Arial" w:cs="Arial"/>
+                <w:sz w:val="24"/>
+                <w:szCs w:val="24"/>
+              </w:rPr>
+              <w:t>pendapat</w:t>
+            </w:r>
+            <w:proofErr w:type="spellEnd"/>
+            <w:r>
+              <w:rPr>
+                <w:rFonts w:ascii="Arial" w:hAnsi="Arial" w:cs="Arial"/>
+                <w:sz w:val="24"/>
+                <w:szCs w:val="24"/>
+              </w:rPr>
+              <w:t xml:space="preserve"> masing-masing</w:t>
+            </w:r>
+          </w:p>
+        </w:tc>
+        <w:tc>
+          <w:tcPr>
+            <w:tcW w:w="3005" w:type="dxa"/>
+          </w:tcPr>
+          <w:p>
+            <w:pPr>
+              <w:shd w:val="clear" w:color="auto" w:fill="FFFFFF" w:themeFill="background1"/>
+              <w:rPr>
+                <w:rFonts w:ascii="Arial" w:hAnsi="Arial" w:cs="Arial"/>
+                <w:sz w:val="24"/>
+                <w:szCs w:val="24"/>
+              </w:rPr>
+            </w:pPr>
+            <w:proofErr w:type="spellStart"/>
+            <w:r>
+              <w:rPr>
+                <w:rFonts w:ascii="Arial" w:hAnsi="Arial" w:cs="Arial"/>
+                <w:sz w:val="24"/>
+                <w:szCs w:val="24"/>
+              </w:rPr>
+              <w:t>Adanya</w:t>
+            </w:r>
+            <w:proofErr w:type="spellEnd"/>
+            <w:r>
+              <w:rPr>
+                <w:rFonts w:ascii="Arial" w:hAnsi="Arial" w:cs="Arial"/>
+                <w:sz w:val="24"/>
+                <w:szCs w:val="24"/>
+              </w:rPr>
+              <w:t xml:space="preserve"> </w:t>
+            </w:r>
+            <w:proofErr w:type="spellStart"/>
+            <w:r>
+              <w:rPr>
+                <w:rFonts w:ascii="Arial" w:hAnsi="Arial" w:cs="Arial"/>
+                <w:sz w:val="24"/>
+                <w:szCs w:val="24"/>
+              </w:rPr>
+              <w:t>perdebatan</w:t>
+            </w:r>
+            <w:proofErr w:type="spellEnd"/>
+            <w:r>
+              <w:rPr>
+                <w:rFonts w:ascii="Arial" w:hAnsi="Arial" w:cs="Arial"/>
+                <w:sz w:val="24"/>
+                <w:szCs w:val="24"/>
+              </w:rPr>
+              <w:t xml:space="preserve"> </w:t>
+            </w:r>
+            <w:proofErr w:type="spellStart"/>
+            <w:r>
+              <w:rPr>
+                <w:rFonts w:ascii="Arial" w:hAnsi="Arial" w:cs="Arial"/>
+                <w:sz w:val="24"/>
+                <w:szCs w:val="24"/>
+              </w:rPr>
+              <w:t>tentang</w:t>
+            </w:r>
+            <w:proofErr w:type="spellEnd"/>
+            <w:r>
+              <w:rPr>
+                <w:rFonts w:ascii="Arial" w:hAnsi="Arial" w:cs="Arial"/>
+                <w:sz w:val="24"/>
+                <w:szCs w:val="24"/>
+              </w:rPr>
+              <w:t xml:space="preserve"> </w:t>
+            </w:r>
+            <w:proofErr w:type="spellStart"/>
+            <w:r>
+              <w:rPr>
+                <w:rFonts w:ascii="Arial" w:hAnsi="Arial" w:cs="Arial"/>
+                <w:sz w:val="24"/>
+                <w:szCs w:val="24"/>
+              </w:rPr>
+              <w:t>tempat</w:t>
+            </w:r>
+            <w:proofErr w:type="spellEnd"/>
+            <w:r>
+              <w:rPr>
+                <w:rFonts w:ascii="Arial" w:hAnsi="Arial" w:cs="Arial"/>
+                <w:sz w:val="24"/>
+                <w:szCs w:val="24"/>
+              </w:rPr>
+              <w:t xml:space="preserve"> </w:t>
+            </w:r>
+            <w:proofErr w:type="spellStart"/>
+            <w:r>
+              <w:rPr>
+                <w:rFonts w:ascii="Arial" w:hAnsi="Arial" w:cs="Arial"/>
+                <w:sz w:val="24"/>
+                <w:szCs w:val="24"/>
+              </w:rPr>
+              <w:t>pertemuan</w:t>
+            </w:r>
+            <w:proofErr w:type="spellEnd"/>
+          </w:p>
+        </w:tc>
+        <w:tc>
+          <w:tcPr>
+            <w:tcW w:w="3908" w:type="dxa"/>
+          </w:tcPr>
+          <w:p>
+            <w:pPr>
+              <w:shd w:val="clear" w:color="auto" w:fill="FFFFFF" w:themeFill="background1"/>
+              <w:rPr>
+                <w:rFonts w:ascii="Arial" w:hAnsi="Arial" w:cs="Arial"/>
+                <w:sz w:val="24"/>
+                <w:szCs w:val="24"/>
+              </w:rPr>
+            </w:pPr>
+            <w:r>
+              <w:rPr>
+                <w:rFonts w:ascii="Arial" w:hAnsi="Arial" w:cs="Arial"/>
+                <w:sz w:val="24"/>
+                <w:szCs w:val="24"/>
+              </w:rPr>
+              <w:t xml:space="preserve">Akan </w:t>
+            </w:r>
+            <w:proofErr w:type="spellStart"/>
+            <w:r>
+              <w:rPr>
+                <w:rFonts w:ascii="Arial" w:hAnsi="Arial" w:cs="Arial"/>
+                <w:sz w:val="24"/>
+                <w:szCs w:val="24"/>
+              </w:rPr>
+              <w:t>tidak</w:t>
+            </w:r>
+            <w:proofErr w:type="spellEnd"/>
+            <w:r>
+              <w:rPr>
+                <w:rFonts w:ascii="Arial" w:hAnsi="Arial" w:cs="Arial"/>
+                <w:sz w:val="24"/>
+                <w:szCs w:val="24"/>
+              </w:rPr>
+              <w:t xml:space="preserve"> </w:t>
+            </w:r>
+            <w:proofErr w:type="spellStart"/>
+            <w:r>
+              <w:rPr>
+                <w:rFonts w:ascii="Arial" w:hAnsi="Arial" w:cs="Arial"/>
+                <w:sz w:val="24"/>
+                <w:szCs w:val="24"/>
+              </w:rPr>
+              <w:t>mempermasalahkan</w:t>
+            </w:r>
+            <w:proofErr w:type="spellEnd"/>
+            <w:r>
+              <w:rPr>
+                <w:rFonts w:ascii="Arial" w:hAnsi="Arial" w:cs="Arial"/>
+                <w:sz w:val="24"/>
+                <w:szCs w:val="24"/>
+              </w:rPr>
+              <w:t xml:space="preserve"> </w:t>
+            </w:r>
+            <w:proofErr w:type="spellStart"/>
+            <w:r>
+              <w:rPr>
+                <w:rFonts w:ascii="Arial" w:hAnsi="Arial" w:cs="Arial"/>
+                <w:sz w:val="24"/>
+                <w:szCs w:val="24"/>
+              </w:rPr>
+              <w:t>tempat</w:t>
+            </w:r>
+            <w:proofErr w:type="spellEnd"/>
+            <w:r>
+              <w:rPr>
+                <w:rFonts w:ascii="Arial" w:hAnsi="Arial" w:cs="Arial"/>
+                <w:sz w:val="24"/>
+                <w:szCs w:val="24"/>
+              </w:rPr>
+              <w:t xml:space="preserve"> </w:t>
+            </w:r>
+            <w:proofErr w:type="spellStart"/>
+            <w:r>
+              <w:rPr>
+                <w:rFonts w:ascii="Arial" w:hAnsi="Arial" w:cs="Arial"/>
+                <w:sz w:val="24"/>
+                <w:szCs w:val="24"/>
+              </w:rPr>
+              <w:t>pertemuan</w:t>
+            </w:r>
+            <w:proofErr w:type="spellEnd"/>
+            <w:r>
+              <w:rPr>
+                <w:rFonts w:ascii="Arial" w:hAnsi="Arial" w:cs="Arial"/>
+                <w:sz w:val="24"/>
+                <w:szCs w:val="24"/>
+              </w:rPr>
+              <w:t xml:space="preserve"> </w:t>
+            </w:r>
+          </w:p>
+        </w:tc>
+      </w:tr>
+      <w:tr>
+        <w:trPr>
+          <w:trHeight w:val="977"/>
+        </w:trPr>
+        <w:tc>
+          <w:tcPr>
+            <w:tcW w:w="3005" w:type="dxa"/>
+          </w:tcPr>
+          <w:p>
+            <w:pPr>
+              <w:shd w:val="clear" w:color="auto" w:fill="FFFFFF" w:themeFill="background1"/>
+              <w:rPr>
+                <w:rFonts w:ascii="Arial" w:hAnsi="Arial" w:cs="Arial"/>
+                <w:sz w:val="24"/>
+                <w:szCs w:val="24"/>
+              </w:rPr>
+            </w:pPr>
+            <w:proofErr w:type="spellStart"/>
+            <w:r>
+              <w:rPr>
+                <w:rFonts w:ascii="Arial" w:hAnsi="Arial" w:cs="Arial"/>
+                <w:sz w:val="24"/>
+                <w:szCs w:val="24"/>
+              </w:rPr>
+              <w:t>Semua</w:t>
+            </w:r>
+            <w:proofErr w:type="spellEnd"/>
+            <w:r>
+              <w:rPr>
+                <w:rFonts w:ascii="Arial" w:hAnsi="Arial" w:cs="Arial"/>
+                <w:sz w:val="24"/>
+                <w:szCs w:val="24"/>
+              </w:rPr>
+              <w:t xml:space="preserve"> Tim </w:t>
+            </w:r>
+            <w:proofErr w:type="spellStart"/>
+            <w:r>
+              <w:rPr>
+                <w:rFonts w:ascii="Arial" w:hAnsi="Arial" w:cs="Arial"/>
+                <w:sz w:val="24"/>
+                <w:szCs w:val="24"/>
+              </w:rPr>
+              <w:t>saling</w:t>
+            </w:r>
+            <w:proofErr w:type="spellEnd"/>
+            <w:r>
+              <w:rPr>
+                <w:rFonts w:ascii="Arial" w:hAnsi="Arial" w:cs="Arial"/>
+                <w:sz w:val="24"/>
+                <w:szCs w:val="24"/>
+              </w:rPr>
+              <w:t xml:space="preserve"> </w:t>
+            </w:r>
+            <w:proofErr w:type="spellStart"/>
+            <w:r>
+              <w:rPr>
+                <w:rFonts w:ascii="Arial" w:hAnsi="Arial" w:cs="Arial"/>
+                <w:sz w:val="24"/>
+                <w:szCs w:val="24"/>
+              </w:rPr>
+              <w:t>aktif</w:t>
+            </w:r>
+            <w:proofErr w:type="spellEnd"/>
+            <w:r>
+              <w:rPr>
+                <w:rFonts w:ascii="Arial" w:hAnsi="Arial" w:cs="Arial"/>
+                <w:sz w:val="24"/>
+                <w:szCs w:val="24"/>
+              </w:rPr>
+              <w:t xml:space="preserve"> </w:t>
+            </w:r>
+            <w:proofErr w:type="spellStart"/>
+            <w:r>
+              <w:rPr>
+                <w:rFonts w:ascii="Arial" w:hAnsi="Arial" w:cs="Arial"/>
+                <w:sz w:val="24"/>
+                <w:szCs w:val="24"/>
+              </w:rPr>
+              <w:t>dalam</w:t>
+            </w:r>
+            <w:proofErr w:type="spellEnd"/>
+            <w:r>
+              <w:rPr>
+                <w:rFonts w:ascii="Arial" w:hAnsi="Arial" w:cs="Arial"/>
+                <w:sz w:val="24"/>
+                <w:szCs w:val="24"/>
+              </w:rPr>
+              <w:t xml:space="preserve"> </w:t>
+            </w:r>
+            <w:proofErr w:type="spellStart"/>
+            <w:r>
+              <w:rPr>
+                <w:rFonts w:ascii="Arial" w:hAnsi="Arial" w:cs="Arial"/>
+                <w:sz w:val="24"/>
+                <w:szCs w:val="24"/>
+              </w:rPr>
+              <w:t>pengerjaan</w:t>
+            </w:r>
+            <w:proofErr w:type="spellEnd"/>
+            <w:r>
+              <w:rPr>
+                <w:rFonts w:ascii="Arial" w:hAnsi="Arial" w:cs="Arial"/>
+                <w:sz w:val="24"/>
+                <w:szCs w:val="24"/>
+              </w:rPr>
+              <w:t xml:space="preserve"> </w:t>
+            </w:r>
+            <w:proofErr w:type="spellStart"/>
+            <w:r>
+              <w:rPr>
+                <w:rFonts w:ascii="Arial" w:hAnsi="Arial" w:cs="Arial"/>
+                <w:sz w:val="24"/>
+                <w:szCs w:val="24"/>
+              </w:rPr>
+              <w:t>bagian</w:t>
+            </w:r>
+            <w:proofErr w:type="spellEnd"/>
+            <w:r>
+              <w:rPr>
+                <w:rFonts w:ascii="Arial" w:hAnsi="Arial" w:cs="Arial"/>
+                <w:sz w:val="24"/>
+                <w:szCs w:val="24"/>
+              </w:rPr>
+              <w:t xml:space="preserve"> </w:t>
+            </w:r>
+            <w:proofErr w:type="spellStart"/>
+            <w:r>
+              <w:rPr>
+                <w:rFonts w:ascii="Arial" w:hAnsi="Arial" w:cs="Arial"/>
+                <w:sz w:val="24"/>
+                <w:szCs w:val="24"/>
+              </w:rPr>
+              <w:t>tugasnya</w:t>
+            </w:r>
+            <w:proofErr w:type="spellEnd"/>
+          </w:p>
+        </w:tc>
+        <w:tc>
+          <w:tcPr>
+            <w:tcW w:w="3005" w:type="dxa"/>
+          </w:tcPr>
+          <w:p>
+            <w:pPr>
+              <w:shd w:val="clear" w:color="auto" w:fill="FFFFFF" w:themeFill="background1"/>
+              <w:rPr>
+                <w:rFonts w:ascii="Arial" w:hAnsi="Arial" w:cs="Arial"/>
+                <w:sz w:val="24"/>
+                <w:szCs w:val="24"/>
+              </w:rPr>
+            </w:pPr>
+            <w:proofErr w:type="spellStart"/>
+            <w:r>
+              <w:rPr>
+                <w:rFonts w:ascii="Arial" w:hAnsi="Arial" w:cs="Arial"/>
+                <w:sz w:val="24"/>
+                <w:szCs w:val="24"/>
+              </w:rPr>
+              <w:t>Adanya</w:t>
+            </w:r>
+            <w:proofErr w:type="spellEnd"/>
+            <w:r>
+              <w:rPr>
+                <w:rFonts w:ascii="Arial" w:hAnsi="Arial" w:cs="Arial"/>
+                <w:sz w:val="24"/>
+                <w:szCs w:val="24"/>
+              </w:rPr>
+              <w:t xml:space="preserve"> </w:t>
+            </w:r>
+            <w:proofErr w:type="spellStart"/>
+            <w:r>
+              <w:rPr>
+                <w:rFonts w:ascii="Arial" w:hAnsi="Arial" w:cs="Arial"/>
+                <w:sz w:val="24"/>
+                <w:szCs w:val="24"/>
+              </w:rPr>
+              <w:t>perdebatan</w:t>
+            </w:r>
+            <w:proofErr w:type="spellEnd"/>
+            <w:r>
+              <w:rPr>
+                <w:rFonts w:ascii="Arial" w:hAnsi="Arial" w:cs="Arial"/>
+                <w:sz w:val="24"/>
+                <w:szCs w:val="24"/>
+              </w:rPr>
+              <w:t xml:space="preserve"> </w:t>
+            </w:r>
+            <w:proofErr w:type="spellStart"/>
+            <w:r>
+              <w:rPr>
+                <w:rFonts w:ascii="Arial" w:hAnsi="Arial" w:cs="Arial"/>
+                <w:sz w:val="24"/>
+                <w:szCs w:val="24"/>
+              </w:rPr>
+              <w:t>tentang</w:t>
+            </w:r>
+            <w:proofErr w:type="spellEnd"/>
+            <w:r>
+              <w:rPr>
+                <w:rFonts w:ascii="Arial" w:hAnsi="Arial" w:cs="Arial"/>
+                <w:sz w:val="24"/>
+                <w:szCs w:val="24"/>
+              </w:rPr>
+              <w:t xml:space="preserve"> </w:t>
+            </w:r>
+            <w:proofErr w:type="spellStart"/>
+            <w:r>
+              <w:rPr>
+                <w:rFonts w:ascii="Arial" w:hAnsi="Arial" w:cs="Arial"/>
+                <w:sz w:val="24"/>
+                <w:szCs w:val="24"/>
+              </w:rPr>
+              <w:t>pendapat</w:t>
+            </w:r>
+            <w:proofErr w:type="spellEnd"/>
+            <w:r>
+              <w:rPr>
+                <w:rFonts w:ascii="Arial" w:hAnsi="Arial" w:cs="Arial"/>
+                <w:sz w:val="24"/>
+                <w:szCs w:val="24"/>
+              </w:rPr>
+              <w:t xml:space="preserve"> masing-masing </w:t>
+            </w:r>
+            <w:proofErr w:type="spellStart"/>
+            <w:r>
+              <w:rPr>
+                <w:rFonts w:ascii="Arial" w:hAnsi="Arial" w:cs="Arial"/>
+                <w:sz w:val="24"/>
+                <w:szCs w:val="24"/>
+              </w:rPr>
+              <w:t>sehingga</w:t>
+            </w:r>
+            <w:proofErr w:type="spellEnd"/>
+            <w:r>
+              <w:rPr>
+                <w:rFonts w:ascii="Arial" w:hAnsi="Arial" w:cs="Arial"/>
+                <w:sz w:val="24"/>
+                <w:szCs w:val="24"/>
+              </w:rPr>
+              <w:t xml:space="preserve"> </w:t>
+            </w:r>
+            <w:proofErr w:type="spellStart"/>
+            <w:r>
+              <w:rPr>
+                <w:rFonts w:ascii="Arial" w:hAnsi="Arial" w:cs="Arial"/>
+                <w:sz w:val="24"/>
+                <w:szCs w:val="24"/>
+              </w:rPr>
+              <w:t>membuang</w:t>
+            </w:r>
+            <w:proofErr w:type="spellEnd"/>
+            <w:r>
+              <w:rPr>
+                <w:rFonts w:ascii="Arial" w:hAnsi="Arial" w:cs="Arial"/>
+                <w:sz w:val="24"/>
+                <w:szCs w:val="24"/>
+              </w:rPr>
+              <w:t xml:space="preserve"> </w:t>
+            </w:r>
+            <w:proofErr w:type="spellStart"/>
+            <w:r>
+              <w:rPr>
+                <w:rFonts w:ascii="Arial" w:hAnsi="Arial" w:cs="Arial"/>
+                <w:sz w:val="24"/>
+                <w:szCs w:val="24"/>
+              </w:rPr>
+              <w:t>waktu</w:t>
+            </w:r>
+            <w:proofErr w:type="spellEnd"/>
+          </w:p>
+        </w:tc>
+        <w:tc>
+          <w:tcPr>
+            <w:tcW w:w="3908" w:type="dxa"/>
+          </w:tcPr>
+          <w:p>
+            <w:pPr>
+              <w:shd w:val="clear" w:color="auto" w:fill="FFFFFF" w:themeFill="background1"/>
+              <w:rPr>
+                <w:rFonts w:ascii="Arial" w:hAnsi="Arial" w:cs="Arial"/>
+                <w:sz w:val="24"/>
+                <w:szCs w:val="24"/>
+              </w:rPr>
+            </w:pPr>
+            <w:r>
+              <w:rPr>
+                <w:rFonts w:ascii="Arial" w:hAnsi="Arial" w:cs="Arial"/>
+                <w:sz w:val="24"/>
+                <w:szCs w:val="24"/>
+              </w:rPr>
+              <w:t xml:space="preserve">Akan </w:t>
+            </w:r>
+            <w:proofErr w:type="spellStart"/>
+            <w:r>
+              <w:rPr>
+                <w:rFonts w:ascii="Arial" w:hAnsi="Arial" w:cs="Arial"/>
+                <w:sz w:val="24"/>
+                <w:szCs w:val="24"/>
+              </w:rPr>
+              <w:t>lebih</w:t>
+            </w:r>
+            <w:proofErr w:type="spellEnd"/>
+            <w:r>
+              <w:rPr>
+                <w:rFonts w:ascii="Arial" w:hAnsi="Arial" w:cs="Arial"/>
+                <w:sz w:val="24"/>
+                <w:szCs w:val="24"/>
+              </w:rPr>
+              <w:t xml:space="preserve"> </w:t>
+            </w:r>
+            <w:proofErr w:type="spellStart"/>
+            <w:r>
+              <w:rPr>
+                <w:rFonts w:ascii="Arial" w:hAnsi="Arial" w:cs="Arial"/>
+                <w:sz w:val="24"/>
+                <w:szCs w:val="24"/>
+              </w:rPr>
+              <w:t>menerima</w:t>
+            </w:r>
+            <w:proofErr w:type="spellEnd"/>
+            <w:r>
+              <w:rPr>
+                <w:rFonts w:ascii="Arial" w:hAnsi="Arial" w:cs="Arial"/>
+                <w:sz w:val="24"/>
+                <w:szCs w:val="24"/>
+              </w:rPr>
+              <w:t xml:space="preserve"> </w:t>
+            </w:r>
+            <w:proofErr w:type="spellStart"/>
+            <w:r>
+              <w:rPr>
+                <w:rFonts w:ascii="Arial" w:hAnsi="Arial" w:cs="Arial"/>
+                <w:sz w:val="24"/>
+                <w:szCs w:val="24"/>
+              </w:rPr>
+              <w:t>pendapat</w:t>
+            </w:r>
+            <w:proofErr w:type="spellEnd"/>
+            <w:r>
+              <w:rPr>
+                <w:rFonts w:ascii="Arial" w:hAnsi="Arial" w:cs="Arial"/>
+                <w:sz w:val="24"/>
+                <w:szCs w:val="24"/>
+              </w:rPr>
+              <w:t xml:space="preserve"> </w:t>
+            </w:r>
+            <w:proofErr w:type="spellStart"/>
+            <w:r>
+              <w:rPr>
+                <w:rFonts w:ascii="Arial" w:hAnsi="Arial" w:cs="Arial"/>
+                <w:sz w:val="24"/>
+                <w:szCs w:val="24"/>
+              </w:rPr>
+              <w:t>semua</w:t>
+            </w:r>
+            <w:proofErr w:type="spellEnd"/>
+            <w:r>
+              <w:rPr>
+                <w:rFonts w:ascii="Arial" w:hAnsi="Arial" w:cs="Arial"/>
+                <w:sz w:val="24"/>
+                <w:szCs w:val="24"/>
+              </w:rPr>
+              <w:t xml:space="preserve"> Tim </w:t>
+            </w:r>
+            <w:proofErr w:type="spellStart"/>
+            <w:r>
+              <w:rPr>
+                <w:rFonts w:ascii="Arial" w:hAnsi="Arial" w:cs="Arial"/>
+                <w:sz w:val="24"/>
+                <w:szCs w:val="24"/>
+              </w:rPr>
+              <w:t>supaya</w:t>
+            </w:r>
+            <w:proofErr w:type="spellEnd"/>
+            <w:r>
+              <w:rPr>
+                <w:rFonts w:ascii="Arial" w:hAnsi="Arial" w:cs="Arial"/>
+                <w:sz w:val="24"/>
+                <w:szCs w:val="24"/>
+              </w:rPr>
+              <w:t xml:space="preserve"> </w:t>
+            </w:r>
+            <w:proofErr w:type="spellStart"/>
+            <w:r>
+              <w:rPr>
+                <w:rFonts w:ascii="Arial" w:hAnsi="Arial" w:cs="Arial"/>
+                <w:sz w:val="24"/>
+                <w:szCs w:val="24"/>
+              </w:rPr>
+              <w:t>tidak</w:t>
+            </w:r>
+            <w:proofErr w:type="spellEnd"/>
+            <w:r>
+              <w:rPr>
+                <w:rFonts w:ascii="Arial" w:hAnsi="Arial" w:cs="Arial"/>
+                <w:sz w:val="24"/>
+                <w:szCs w:val="24"/>
+              </w:rPr>
+              <w:t xml:space="preserve"> </w:t>
+            </w:r>
+            <w:proofErr w:type="spellStart"/>
+            <w:r>
+              <w:rPr>
+                <w:rFonts w:ascii="Arial" w:hAnsi="Arial" w:cs="Arial"/>
+                <w:sz w:val="24"/>
+                <w:szCs w:val="24"/>
+              </w:rPr>
+              <w:t>menimbulkan</w:t>
+            </w:r>
+            <w:proofErr w:type="spellEnd"/>
+            <w:r>
+              <w:rPr>
+                <w:rFonts w:ascii="Arial" w:hAnsi="Arial" w:cs="Arial"/>
+                <w:sz w:val="24"/>
+                <w:szCs w:val="24"/>
+              </w:rPr>
+              <w:t xml:space="preserve"> </w:t>
+            </w:r>
+            <w:proofErr w:type="spellStart"/>
+            <w:r>
+              <w:rPr>
+                <w:rFonts w:ascii="Arial" w:hAnsi="Arial" w:cs="Arial"/>
+                <w:sz w:val="24"/>
+                <w:szCs w:val="24"/>
+              </w:rPr>
+              <w:t>perdebatan</w:t>
+            </w:r>
+            <w:proofErr w:type="spellEnd"/>
+            <w:r>
+              <w:rPr>
+                <w:rFonts w:ascii="Arial" w:hAnsi="Arial" w:cs="Arial"/>
+                <w:sz w:val="24"/>
+                <w:szCs w:val="24"/>
+              </w:rPr>
+              <w:t xml:space="preserve"> yang </w:t>
+            </w:r>
+            <w:proofErr w:type="spellStart"/>
+            <w:r>
+              <w:rPr>
+                <w:rFonts w:ascii="Arial" w:hAnsi="Arial" w:cs="Arial"/>
+                <w:sz w:val="24"/>
+                <w:szCs w:val="24"/>
+              </w:rPr>
+              <w:t>panjang</w:t>
+            </w:r>
+            <w:proofErr w:type="spellEnd"/>
+          </w:p>
+        </w:tc>
+      </w:tr>
+      <w:tr>
+        <w:trPr>
+          <w:trHeight w:val="977"/>
+        </w:trPr>
+        <w:tc>
+          <w:tcPr>
+            <w:tcW w:w="3005" w:type="dxa"/>
+          </w:tcPr>
+          <w:p>
+            <w:pPr>
+              <w:shd w:val="clear" w:color="auto" w:fill="FFFFFF" w:themeFill="background1"/>
+              <w:rPr>
+                <w:rFonts w:ascii="Arial" w:hAnsi="Arial" w:cs="Arial"/>
+                <w:sz w:val="24"/>
+                <w:szCs w:val="24"/>
+              </w:rPr>
+            </w:pPr>
+            <w:proofErr w:type="spellStart"/>
+            <w:r>
+              <w:rPr>
+                <w:rFonts w:ascii="Arial" w:hAnsi="Arial" w:cs="Arial"/>
+                <w:sz w:val="24"/>
+                <w:szCs w:val="24"/>
+              </w:rPr>
+              <w:t>Semua</w:t>
+            </w:r>
+            <w:proofErr w:type="spellEnd"/>
+            <w:r>
+              <w:rPr>
+                <w:rFonts w:ascii="Arial" w:hAnsi="Arial" w:cs="Arial"/>
+                <w:sz w:val="24"/>
+                <w:szCs w:val="24"/>
+              </w:rPr>
+              <w:t xml:space="preserve"> Tim </w:t>
+            </w:r>
+            <w:proofErr w:type="spellStart"/>
+            <w:r>
+              <w:rPr>
+                <w:rFonts w:ascii="Arial" w:hAnsi="Arial" w:cs="Arial"/>
+                <w:sz w:val="24"/>
+                <w:szCs w:val="24"/>
+              </w:rPr>
+              <w:t>saling</w:t>
+            </w:r>
+            <w:proofErr w:type="spellEnd"/>
+            <w:r>
+              <w:rPr>
+                <w:rFonts w:ascii="Arial" w:hAnsi="Arial" w:cs="Arial"/>
+                <w:sz w:val="24"/>
+                <w:szCs w:val="24"/>
+              </w:rPr>
+              <w:t xml:space="preserve"> </w:t>
+            </w:r>
+            <w:proofErr w:type="spellStart"/>
+            <w:r>
+              <w:rPr>
+                <w:rFonts w:ascii="Arial" w:hAnsi="Arial" w:cs="Arial"/>
+                <w:sz w:val="24"/>
+                <w:szCs w:val="24"/>
+              </w:rPr>
+              <w:t>berpartisipasi</w:t>
+            </w:r>
+            <w:proofErr w:type="spellEnd"/>
+            <w:r>
+              <w:rPr>
+                <w:rFonts w:ascii="Arial" w:hAnsi="Arial" w:cs="Arial"/>
+                <w:sz w:val="24"/>
+                <w:szCs w:val="24"/>
+              </w:rPr>
+              <w:t xml:space="preserve"> </w:t>
+            </w:r>
+            <w:proofErr w:type="spellStart"/>
+            <w:r>
+              <w:rPr>
+                <w:rFonts w:ascii="Arial" w:hAnsi="Arial" w:cs="Arial"/>
+                <w:sz w:val="24"/>
+                <w:szCs w:val="24"/>
+              </w:rPr>
+              <w:t>dalam</w:t>
+            </w:r>
+            <w:proofErr w:type="spellEnd"/>
+            <w:r>
+              <w:rPr>
+                <w:rFonts w:ascii="Arial" w:hAnsi="Arial" w:cs="Arial"/>
+                <w:sz w:val="24"/>
+                <w:szCs w:val="24"/>
+              </w:rPr>
+              <w:t xml:space="preserve"> </w:t>
+            </w:r>
+            <w:proofErr w:type="spellStart"/>
+            <w:r>
+              <w:rPr>
+                <w:rFonts w:ascii="Arial" w:hAnsi="Arial" w:cs="Arial"/>
+                <w:sz w:val="24"/>
+                <w:szCs w:val="24"/>
+              </w:rPr>
+              <w:t>mengerjakan</w:t>
+            </w:r>
+            <w:proofErr w:type="spellEnd"/>
+            <w:r>
+              <w:rPr>
+                <w:rFonts w:ascii="Arial" w:hAnsi="Arial" w:cs="Arial"/>
+                <w:sz w:val="24"/>
+                <w:szCs w:val="24"/>
+              </w:rPr>
+              <w:t xml:space="preserve"> </w:t>
+            </w:r>
+          </w:p>
+        </w:tc>
+        <w:tc>
+          <w:tcPr>
+            <w:tcW w:w="3005" w:type="dxa"/>
+          </w:tcPr>
+          <w:p>
+            <w:pPr>
+              <w:shd w:val="clear" w:color="auto" w:fill="FFFFFF" w:themeFill="background1"/>
+              <w:rPr>
+                <w:rFonts w:ascii="Arial" w:hAnsi="Arial" w:cs="Arial"/>
+                <w:sz w:val="24"/>
+                <w:szCs w:val="24"/>
+              </w:rPr>
+            </w:pPr>
+            <w:proofErr w:type="spellStart"/>
+            <w:r>
+              <w:rPr>
+                <w:rFonts w:ascii="Arial" w:hAnsi="Arial" w:cs="Arial"/>
+                <w:sz w:val="24"/>
+                <w:szCs w:val="24"/>
+              </w:rPr>
+              <w:t>Adanya</w:t>
+            </w:r>
+            <w:proofErr w:type="spellEnd"/>
+            <w:r>
+              <w:rPr>
+                <w:rFonts w:ascii="Arial" w:hAnsi="Arial" w:cs="Arial"/>
+                <w:sz w:val="24"/>
+                <w:szCs w:val="24"/>
+              </w:rPr>
+              <w:t xml:space="preserve"> </w:t>
+            </w:r>
+            <w:proofErr w:type="spellStart"/>
+            <w:r>
+              <w:rPr>
+                <w:rFonts w:ascii="Arial" w:hAnsi="Arial" w:cs="Arial"/>
+                <w:sz w:val="24"/>
+                <w:szCs w:val="24"/>
+              </w:rPr>
+              <w:t>perdebatan</w:t>
+            </w:r>
+            <w:proofErr w:type="spellEnd"/>
+            <w:r>
+              <w:rPr>
+                <w:rFonts w:ascii="Arial" w:hAnsi="Arial" w:cs="Arial"/>
+                <w:sz w:val="24"/>
+                <w:szCs w:val="24"/>
+              </w:rPr>
+              <w:t xml:space="preserve"> </w:t>
+            </w:r>
+            <w:proofErr w:type="spellStart"/>
+            <w:r>
+              <w:rPr>
+                <w:rFonts w:ascii="Arial" w:hAnsi="Arial" w:cs="Arial"/>
+                <w:sz w:val="24"/>
+                <w:szCs w:val="24"/>
+              </w:rPr>
+              <w:t>mengenai</w:t>
+            </w:r>
+            <w:proofErr w:type="spellEnd"/>
+            <w:r>
+              <w:rPr>
+                <w:rFonts w:ascii="Arial" w:hAnsi="Arial" w:cs="Arial"/>
+                <w:sz w:val="24"/>
+                <w:szCs w:val="24"/>
+              </w:rPr>
+              <w:t xml:space="preserve"> </w:t>
+            </w:r>
+            <w:proofErr w:type="spellStart"/>
+            <w:r>
+              <w:rPr>
+                <w:rFonts w:ascii="Arial" w:hAnsi="Arial" w:cs="Arial"/>
+                <w:sz w:val="24"/>
+                <w:szCs w:val="24"/>
+              </w:rPr>
+              <w:t>pemilihan</w:t>
+            </w:r>
+            <w:proofErr w:type="spellEnd"/>
+            <w:r>
+              <w:rPr>
+                <w:rFonts w:ascii="Arial" w:hAnsi="Arial" w:cs="Arial"/>
+                <w:sz w:val="24"/>
+                <w:szCs w:val="24"/>
+              </w:rPr>
+              <w:t xml:space="preserve"> </w:t>
+            </w:r>
+            <w:proofErr w:type="spellStart"/>
+            <w:r>
+              <w:rPr>
+                <w:rFonts w:ascii="Arial" w:hAnsi="Arial" w:cs="Arial"/>
+                <w:sz w:val="24"/>
+                <w:szCs w:val="24"/>
+              </w:rPr>
+              <w:t>tugas</w:t>
+            </w:r>
+            <w:proofErr w:type="spellEnd"/>
+            <w:r>
+              <w:rPr>
+                <w:rFonts w:ascii="Arial" w:hAnsi="Arial" w:cs="Arial"/>
+                <w:sz w:val="24"/>
+                <w:szCs w:val="24"/>
+              </w:rPr>
+              <w:t xml:space="preserve"> masing-masing</w:t>
+            </w:r>
+          </w:p>
+        </w:tc>
+        <w:tc>
+          <w:tcPr>
+            <w:tcW w:w="3908" w:type="dxa"/>
+          </w:tcPr>
+          <w:p>
+            <w:pPr>
+              <w:shd w:val="clear" w:color="auto" w:fill="FFFFFF" w:themeFill="background1"/>
+              <w:rPr>
+                <w:rFonts w:ascii="Arial" w:hAnsi="Arial" w:cs="Arial"/>
+                <w:sz w:val="24"/>
+                <w:szCs w:val="24"/>
+              </w:rPr>
+            </w:pPr>
+            <w:r>
+              <w:rPr>
+                <w:rFonts w:ascii="Arial" w:hAnsi="Arial" w:cs="Arial"/>
+                <w:sz w:val="24"/>
+                <w:szCs w:val="24"/>
+              </w:rPr>
+              <w:t xml:space="preserve">Akan </w:t>
+            </w:r>
+            <w:proofErr w:type="spellStart"/>
+            <w:r>
+              <w:rPr>
+                <w:rFonts w:ascii="Arial" w:hAnsi="Arial" w:cs="Arial"/>
+                <w:sz w:val="24"/>
+                <w:szCs w:val="24"/>
+              </w:rPr>
+              <w:t>lebih</w:t>
+            </w:r>
+            <w:proofErr w:type="spellEnd"/>
+            <w:r>
+              <w:rPr>
+                <w:rFonts w:ascii="Arial" w:hAnsi="Arial" w:cs="Arial"/>
+                <w:sz w:val="24"/>
+                <w:szCs w:val="24"/>
+              </w:rPr>
+              <w:t xml:space="preserve"> </w:t>
+            </w:r>
+            <w:proofErr w:type="spellStart"/>
+            <w:r>
+              <w:rPr>
+                <w:rFonts w:ascii="Arial" w:hAnsi="Arial" w:cs="Arial"/>
+                <w:sz w:val="24"/>
+                <w:szCs w:val="24"/>
+              </w:rPr>
+              <w:t>aktif</w:t>
+            </w:r>
+            <w:proofErr w:type="spellEnd"/>
+            <w:r>
+              <w:rPr>
+                <w:rFonts w:ascii="Arial" w:hAnsi="Arial" w:cs="Arial"/>
+                <w:sz w:val="24"/>
+                <w:szCs w:val="24"/>
+              </w:rPr>
+              <w:t xml:space="preserve"> </w:t>
+            </w:r>
+            <w:proofErr w:type="spellStart"/>
+            <w:r>
+              <w:rPr>
+                <w:rFonts w:ascii="Arial" w:hAnsi="Arial" w:cs="Arial"/>
+                <w:sz w:val="24"/>
+                <w:szCs w:val="24"/>
+              </w:rPr>
+              <w:t>lagi</w:t>
+            </w:r>
+            <w:proofErr w:type="spellEnd"/>
+            <w:r>
+              <w:rPr>
+                <w:rFonts w:ascii="Arial" w:hAnsi="Arial" w:cs="Arial"/>
+                <w:sz w:val="24"/>
+                <w:szCs w:val="24"/>
+              </w:rPr>
+              <w:t xml:space="preserve"> dan </w:t>
+            </w:r>
+            <w:proofErr w:type="spellStart"/>
+            <w:r>
+              <w:rPr>
+                <w:rFonts w:ascii="Arial" w:hAnsi="Arial" w:cs="Arial"/>
+                <w:sz w:val="24"/>
+                <w:szCs w:val="24"/>
+              </w:rPr>
+              <w:t>saling</w:t>
+            </w:r>
+            <w:proofErr w:type="spellEnd"/>
+            <w:r>
+              <w:rPr>
+                <w:rFonts w:ascii="Arial" w:hAnsi="Arial" w:cs="Arial"/>
+                <w:sz w:val="24"/>
+                <w:szCs w:val="24"/>
+              </w:rPr>
+              <w:t xml:space="preserve"> </w:t>
+            </w:r>
+            <w:proofErr w:type="spellStart"/>
+            <w:r>
+              <w:rPr>
+                <w:rFonts w:ascii="Arial" w:hAnsi="Arial" w:cs="Arial"/>
+                <w:sz w:val="24"/>
+                <w:szCs w:val="24"/>
+              </w:rPr>
+              <w:t>belajar</w:t>
+            </w:r>
+            <w:proofErr w:type="spellEnd"/>
+            <w:r>
+              <w:rPr>
+                <w:rFonts w:ascii="Arial" w:hAnsi="Arial" w:cs="Arial"/>
+                <w:sz w:val="24"/>
+                <w:szCs w:val="24"/>
+              </w:rPr>
+              <w:t xml:space="preserve"> </w:t>
+            </w:r>
+            <w:proofErr w:type="spellStart"/>
+            <w:r>
+              <w:rPr>
+                <w:rFonts w:ascii="Arial" w:hAnsi="Arial" w:cs="Arial"/>
+                <w:sz w:val="24"/>
+                <w:szCs w:val="24"/>
+              </w:rPr>
+              <w:t>tentang</w:t>
+            </w:r>
+            <w:proofErr w:type="spellEnd"/>
+            <w:r>
+              <w:rPr>
+                <w:rFonts w:ascii="Arial" w:hAnsi="Arial" w:cs="Arial"/>
+                <w:sz w:val="24"/>
+                <w:szCs w:val="24"/>
+              </w:rPr>
+              <w:t xml:space="preserve"> </w:t>
+            </w:r>
+            <w:proofErr w:type="spellStart"/>
+            <w:r>
+              <w:rPr>
+                <w:rFonts w:ascii="Arial" w:hAnsi="Arial" w:cs="Arial"/>
+                <w:sz w:val="24"/>
+                <w:szCs w:val="24"/>
+              </w:rPr>
+              <w:t>semua</w:t>
+            </w:r>
+            <w:proofErr w:type="spellEnd"/>
+            <w:r>
+              <w:rPr>
+                <w:rFonts w:ascii="Arial" w:hAnsi="Arial" w:cs="Arial"/>
+                <w:sz w:val="24"/>
+                <w:szCs w:val="24"/>
+              </w:rPr>
+              <w:t xml:space="preserve"> </w:t>
+            </w:r>
+            <w:proofErr w:type="spellStart"/>
+            <w:r>
+              <w:rPr>
+                <w:rFonts w:ascii="Arial" w:hAnsi="Arial" w:cs="Arial"/>
+                <w:sz w:val="24"/>
+                <w:szCs w:val="24"/>
+              </w:rPr>
+              <w:t>ketentuan</w:t>
+            </w:r>
+            <w:proofErr w:type="spellEnd"/>
+            <w:r>
+              <w:rPr>
+                <w:rFonts w:ascii="Arial" w:hAnsi="Arial" w:cs="Arial"/>
+                <w:sz w:val="24"/>
+                <w:szCs w:val="24"/>
+              </w:rPr>
+              <w:t xml:space="preserve"> yang </w:t>
+            </w:r>
+            <w:proofErr w:type="spellStart"/>
+            <w:r>
+              <w:rPr>
+                <w:rFonts w:ascii="Arial" w:hAnsi="Arial" w:cs="Arial"/>
+                <w:sz w:val="24"/>
+                <w:szCs w:val="24"/>
+              </w:rPr>
+              <w:t>sudah</w:t>
+            </w:r>
+            <w:proofErr w:type="spellEnd"/>
+            <w:r>
+              <w:rPr>
+                <w:rFonts w:ascii="Arial" w:hAnsi="Arial" w:cs="Arial"/>
+                <w:sz w:val="24"/>
+                <w:szCs w:val="24"/>
+              </w:rPr>
+              <w:t xml:space="preserve"> </w:t>
+            </w:r>
+            <w:proofErr w:type="spellStart"/>
+            <w:r>
+              <w:rPr>
+                <w:rFonts w:ascii="Arial" w:hAnsi="Arial" w:cs="Arial"/>
+                <w:sz w:val="24"/>
+                <w:szCs w:val="24"/>
+              </w:rPr>
+              <w:t>ditentukan</w:t>
+            </w:r>
+            <w:proofErr w:type="spellEnd"/>
+            <w:r>
+              <w:rPr>
+                <w:rFonts w:ascii="Arial" w:hAnsi="Arial" w:cs="Arial"/>
+                <w:sz w:val="24"/>
+                <w:szCs w:val="24"/>
+              </w:rPr>
+              <w:t xml:space="preserve"> oleh </w:t>
+            </w:r>
+            <w:proofErr w:type="spellStart"/>
+            <w:r>
+              <w:rPr>
+                <w:rFonts w:ascii="Arial" w:hAnsi="Arial" w:cs="Arial"/>
+                <w:sz w:val="24"/>
+                <w:szCs w:val="24"/>
+              </w:rPr>
+              <w:t>dosen</w:t>
+            </w:r>
+            <w:proofErr w:type="spellEnd"/>
+            <w:r>
+              <w:rPr>
+                <w:rFonts w:ascii="Arial" w:hAnsi="Arial" w:cs="Arial"/>
+                <w:sz w:val="24"/>
+                <w:szCs w:val="24"/>
+              </w:rPr>
+              <w:t xml:space="preserve"> </w:t>
+            </w:r>
+            <w:proofErr w:type="spellStart"/>
+            <w:r>
+              <w:rPr>
+                <w:rFonts w:ascii="Arial" w:hAnsi="Arial" w:cs="Arial"/>
+                <w:sz w:val="24"/>
+                <w:szCs w:val="24"/>
+              </w:rPr>
+              <w:t>pembimbing</w:t>
             </w:r>
             <w:proofErr w:type="spellEnd"/>
           </w:p>

</xml_diff>

<commit_message>
menambah screenshoot board trello beserta linknya
</commit_message>
<xml_diff>
--- a/Laporan Latar Belakang.docx
+++ b/Laporan Latar Belakang.docx
@@ -167,7 +167,6 @@
           <w:szCs w:val="36"/>
         </w:rPr>
       </w:pPr>
-      <w:proofErr w:type="spellStart"/>
       <w:r>
         <w:rPr>
           <w:rFonts w:asciiTheme="majorHAnsi" w:hAnsiTheme="majorHAnsi" w:cstheme="majorHAnsi"/>
@@ -176,18 +175,7 @@
           <w:sz w:val="36"/>
           <w:szCs w:val="36"/>
         </w:rPr>
-        <w:t>Dosen</w:t>
-      </w:r>
-      <w:proofErr w:type="spellEnd"/>
-      <w:r>
-        <w:rPr>
-          <w:rFonts w:asciiTheme="majorHAnsi" w:hAnsiTheme="majorHAnsi" w:cstheme="majorHAnsi"/>
-          <w:b/>
-          <w:bCs/>
-          <w:sz w:val="36"/>
-          <w:szCs w:val="36"/>
-        </w:rPr>
-        <w:t xml:space="preserve"> </w:t>
+        <w:t xml:space="preserve">Dosen </w:t>
       </w:r>
       <w:proofErr w:type="spellStart"/>
       <w:r>
@@ -346,7 +334,6 @@
           <w:shd w:val="clear" w:color="auto" w:fill="FAF9F8"/>
         </w:rPr>
       </w:pPr>
-      <w:proofErr w:type="spellStart"/>
       <w:r>
         <w:rPr>
           <w:rFonts w:ascii="Arial" w:hAnsi="Arial" w:cs="Arial"/>
@@ -354,37 +341,7 @@
           <w:szCs w:val="24"/>
           <w:shd w:val="clear" w:color="auto" w:fill="FAF9F8"/>
         </w:rPr>
-        <w:t>Desiana</w:t>
-      </w:r>
-      <w:proofErr w:type="spellEnd"/>
-      <w:r>
-        <w:rPr>
-          <w:rFonts w:ascii="Arial" w:hAnsi="Arial" w:cs="Arial"/>
-          <w:sz w:val="24"/>
-          <w:szCs w:val="24"/>
-          <w:shd w:val="clear" w:color="auto" w:fill="FAF9F8"/>
-        </w:rPr>
-        <w:t xml:space="preserve"> R </w:t>
-      </w:r>
-      <w:proofErr w:type="spellStart"/>
-      <w:r>
-        <w:rPr>
-          <w:rFonts w:ascii="Arial" w:hAnsi="Arial" w:cs="Arial"/>
-          <w:sz w:val="24"/>
-          <w:szCs w:val="24"/>
-          <w:shd w:val="clear" w:color="auto" w:fill="FAF9F8"/>
-        </w:rPr>
-        <w:t>Situmorang</w:t>
-      </w:r>
-      <w:proofErr w:type="spellEnd"/>
-      <w:r>
-        <w:rPr>
-          <w:rFonts w:ascii="Arial" w:hAnsi="Arial" w:cs="Arial"/>
-          <w:sz w:val="24"/>
-          <w:szCs w:val="24"/>
-          <w:shd w:val="clear" w:color="auto" w:fill="FAF9F8"/>
-        </w:rPr>
-        <w:t xml:space="preserve"> 211111976</w:t>
+        <w:t>Desiana R Situmorang 211111976</w:t>
       </w:r>
     </w:p>
     <w:p>
@@ -459,6 +416,15 @@
           <w:shd w:val="clear" w:color="auto" w:fill="FAF9F8"/>
         </w:rPr>
       </w:pPr>
+      <w:r>
+        <w:rPr>
+          <w:rFonts w:ascii="Arial" w:hAnsi="Arial" w:cs="Arial"/>
+          <w:sz w:val="24"/>
+          <w:szCs w:val="24"/>
+          <w:shd w:val="clear" w:color="auto" w:fill="FAF9F8"/>
+        </w:rPr>
+        <w:t xml:space="preserve">Andrean </w:t>
+      </w:r>
       <w:proofErr w:type="spellStart"/>
       <w:r>
         <w:rPr>
@@ -467,7 +433,7 @@
           <w:szCs w:val="24"/>
           <w:shd w:val="clear" w:color="auto" w:fill="FAF9F8"/>
         </w:rPr>
-        <w:t>Andrean</w:t>
+        <w:t>Vinsencius</w:t>
       </w:r>
       <w:proofErr w:type="spellEnd"/>
       <w:r>
@@ -477,47 +443,7 @@
           <w:szCs w:val="24"/>
           <w:shd w:val="clear" w:color="auto" w:fill="FAF9F8"/>
         </w:rPr>
-        <w:t xml:space="preserve"> </w:t>
-      </w:r>
-      <w:proofErr w:type="spellStart"/>
-      <w:r>
-        <w:rPr>
-          <w:rFonts w:ascii="Arial" w:hAnsi="Arial" w:cs="Arial"/>
-          <w:sz w:val="24"/>
-          <w:szCs w:val="24"/>
-          <w:shd w:val="clear" w:color="auto" w:fill="FAF9F8"/>
-        </w:rPr>
-        <w:t>Vinsencius</w:t>
-      </w:r>
-      <w:proofErr w:type="spellEnd"/>
-      <w:r>
-        <w:rPr>
-          <w:rFonts w:ascii="Arial" w:hAnsi="Arial" w:cs="Arial"/>
-          <w:sz w:val="24"/>
-          <w:szCs w:val="24"/>
-          <w:shd w:val="clear" w:color="auto" w:fill="FAF9F8"/>
-        </w:rPr>
-        <w:t xml:space="preserve"> </w:t>
-      </w:r>
-      <w:proofErr w:type="spellStart"/>
-      <w:r>
-        <w:rPr>
-          <w:rFonts w:ascii="Arial" w:hAnsi="Arial" w:cs="Arial"/>
-          <w:sz w:val="24"/>
-          <w:szCs w:val="24"/>
-          <w:shd w:val="clear" w:color="auto" w:fill="FAF9F8"/>
-        </w:rPr>
-        <w:t>Pardede</w:t>
-      </w:r>
-      <w:proofErr w:type="spellEnd"/>
-      <w:r>
-        <w:rPr>
-          <w:rFonts w:ascii="Arial" w:hAnsi="Arial" w:cs="Arial"/>
-          <w:sz w:val="24"/>
-          <w:szCs w:val="24"/>
-          <w:shd w:val="clear" w:color="auto" w:fill="FAF9F8"/>
-        </w:rPr>
-        <w:t xml:space="preserve"> 211111334</w:t>
+        <w:t xml:space="preserve"> Pardede 211111334</w:t>
       </w:r>
     </w:p>
     <w:p>
@@ -615,7 +541,6 @@
         <w:t xml:space="preserve"> </w:t>
       </w:r>
       <w:proofErr w:type="spellStart"/>
-      <w:proofErr w:type="gramStart"/>
       <w:r>
         <w:rPr>
           <w:rFonts w:ascii="Arial" w:hAnsi="Arial" w:cs="Arial"/>
@@ -637,19 +562,7 @@
           <w:szCs w:val="24"/>
           <w:shd w:val="clear" w:color="auto" w:fill="FAF9F8"/>
         </w:rPr>
-        <w:t xml:space="preserve"> :</w:t>
-      </w:r>
-      <w:proofErr w:type="gramEnd"/>
-      <w:r>
-        <w:rPr>
-          <w:rFonts w:ascii="Arial" w:hAnsi="Arial" w:cs="Arial"/>
-          <w:b/>
-          <w:bCs/>
-          <w:sz w:val="24"/>
-          <w:szCs w:val="24"/>
-          <w:shd w:val="clear" w:color="auto" w:fill="FAF9F8"/>
-        </w:rPr>
-        <w:t xml:space="preserve"> </w:t>
+        <w:t xml:space="preserve"> : </w:t>
       </w:r>
       <w:r>
         <w:rPr>
@@ -673,7 +586,6 @@
           <w:shd w:val="clear" w:color="auto" w:fill="FAF9F8"/>
         </w:rPr>
       </w:pPr>
-      <w:proofErr w:type="spellStart"/>
       <w:r>
         <w:rPr>
           <w:rFonts w:ascii="Arial" w:hAnsi="Arial" w:cs="Arial"/>
@@ -683,19 +595,7 @@
           <w:szCs w:val="24"/>
           <w:shd w:val="clear" w:color="auto" w:fill="FAF9F8"/>
         </w:rPr>
-        <w:t>Latar</w:t>
-      </w:r>
-      <w:proofErr w:type="spellEnd"/>
-      <w:r>
-        <w:rPr>
-          <w:rFonts w:ascii="Arial" w:hAnsi="Arial" w:cs="Arial"/>
-          <w:b/>
-          <w:bCs/>
-          <w:sz w:val="24"/>
-          <w:szCs w:val="24"/>
-          <w:shd w:val="clear" w:color="auto" w:fill="FAF9F8"/>
-        </w:rPr>
-        <w:t xml:space="preserve"> </w:t>
+        <w:t xml:space="preserve">Latar </w:t>
       </w:r>
       <w:proofErr w:type="spellStart"/>
       <w:r>
@@ -1474,7 +1374,6 @@
         <w:t xml:space="preserve"> </w:t>
       </w:r>
       <w:proofErr w:type="spellStart"/>
-      <w:proofErr w:type="gramStart"/>
       <w:r>
         <w:rPr>
           <w:rFonts w:ascii="Times New Roman" w:hAnsi="Times New Roman" w:cs="Times New Roman"/>
@@ -1485,7 +1384,6 @@
         <w:t>online.Melalui</w:t>
       </w:r>
       <w:proofErr w:type="spellEnd"/>
-      <w:proofErr w:type="gramEnd"/>
       <w:r>
         <w:rPr>
           <w:rFonts w:ascii="Times New Roman" w:hAnsi="Times New Roman" w:cs="Times New Roman"/>
@@ -1874,17 +1772,7 @@
           <w:szCs w:val="24"/>
           <w:shd w:val="clear" w:color="auto" w:fill="FAF9F8"/>
         </w:rPr>
-        <w:t xml:space="preserve"> </w:t>
-      </w:r>
-      <w:proofErr w:type="gramStart"/>
-      <w:r>
-        <w:rPr>
-          <w:rFonts w:ascii="Times New Roman" w:hAnsi="Times New Roman" w:cs="Times New Roman"/>
-          <w:sz w:val="24"/>
-          <w:szCs w:val="24"/>
-          <w:shd w:val="clear" w:color="auto" w:fill="FAF9F8"/>
-        </w:rPr>
-        <w:t xml:space="preserve">dan  </w:t>
+        <w:t xml:space="preserve"> dan  </w:t>
       </w:r>
       <w:proofErr w:type="spellStart"/>
       <w:r>
@@ -1897,7 +1785,6 @@
         <w:t>memberikan</w:t>
       </w:r>
       <w:proofErr w:type="spellEnd"/>
-      <w:proofErr w:type="gramEnd"/>
       <w:r>
         <w:rPr>
           <w:rFonts w:ascii="Times New Roman" w:hAnsi="Times New Roman" w:cs="Times New Roman"/>
@@ -2310,7 +2197,6 @@
           <w:shd w:val="clear" w:color="auto" w:fill="FAF9F8"/>
         </w:rPr>
       </w:pPr>
-      <w:proofErr w:type="gramStart"/>
       <w:r>
         <w:rPr>
           <w:rFonts w:ascii="Times New Roman" w:hAnsi="Times New Roman" w:cs="Times New Roman"/>
@@ -2331,7 +2217,6 @@
         <w:t>membuat</w:t>
       </w:r>
       <w:proofErr w:type="spellEnd"/>
-      <w:proofErr w:type="gramEnd"/>
       <w:r>
         <w:rPr>
           <w:rFonts w:ascii="Times New Roman" w:hAnsi="Times New Roman" w:cs="Times New Roman"/>
@@ -2415,7 +2300,6 @@
           <w:shd w:val="clear" w:color="auto" w:fill="FAF9F8"/>
         </w:rPr>
       </w:pPr>
-      <w:proofErr w:type="spellStart"/>
       <w:r>
         <w:rPr>
           <w:rFonts w:ascii="Arial" w:hAnsi="Arial" w:cs="Arial"/>
@@ -2425,19 +2309,7 @@
           <w:szCs w:val="24"/>
           <w:shd w:val="clear" w:color="auto" w:fill="FAF9F8"/>
         </w:rPr>
-        <w:t>Tabel</w:t>
-      </w:r>
-      <w:proofErr w:type="spellEnd"/>
-      <w:r>
-        <w:rPr>
-          <w:rFonts w:ascii="Arial" w:hAnsi="Arial" w:cs="Arial"/>
-          <w:b/>
-          <w:bCs/>
-          <w:sz w:val="24"/>
-          <w:szCs w:val="24"/>
-          <w:shd w:val="clear" w:color="auto" w:fill="FAF9F8"/>
-        </w:rPr>
-        <w:t xml:space="preserve"> Product Backlog </w:t>
+        <w:t xml:space="preserve">Tabel Product Backlog </w:t>
       </w:r>
     </w:p>
     <w:tbl>
@@ -5114,7 +4986,6 @@
           <w:szCs w:val="24"/>
         </w:rPr>
       </w:pPr>
-      <w:proofErr w:type="spellStart"/>
       <w:r>
         <w:rPr>
           <w:rFonts w:ascii="Arial" w:hAnsi="Arial" w:cs="Arial"/>
@@ -5124,18 +4995,7 @@
           <w:szCs w:val="24"/>
         </w:rPr>
         <w:lastRenderedPageBreak/>
-        <w:t>Tabel</w:t>
-      </w:r>
-      <w:proofErr w:type="spellEnd"/>
-      <w:r>
-        <w:rPr>
-          <w:rFonts w:ascii="Arial" w:hAnsi="Arial" w:cs="Arial"/>
-          <w:b/>
-          <w:bCs/>
-          <w:sz w:val="24"/>
-          <w:szCs w:val="24"/>
-        </w:rPr>
-        <w:t xml:space="preserve"> Sprint Backlog</w:t>
+        <w:t>Tabel Sprint Backlog</w:t>
       </w:r>
     </w:p>
     <w:tbl>
@@ -5924,7 +5784,6 @@
           <w:szCs w:val="24"/>
         </w:rPr>
       </w:pPr>
-      <w:proofErr w:type="spellStart"/>
       <w:r>
         <w:rPr>
           <w:rFonts w:ascii="Segoe UI" w:hAnsi="Segoe UI" w:cs="Segoe UI"/>
@@ -5934,19 +5793,7 @@
           <w:sz w:val="24"/>
           <w:szCs w:val="24"/>
         </w:rPr>
-        <w:t>Tabel</w:t>
-      </w:r>
-      <w:proofErr w:type="spellEnd"/>
-      <w:r>
-        <w:rPr>
-          <w:rFonts w:ascii="Segoe UI" w:hAnsi="Segoe UI" w:cs="Segoe UI"/>
-          <w:b/>
-          <w:bCs/>
-          <w:color w:val="242424"/>
-          <w:sz w:val="24"/>
-          <w:szCs w:val="24"/>
-        </w:rPr>
-        <w:t xml:space="preserve"> Report Daily Scrum Meeting</w:t>
+        <w:t>Tabel Report Daily Scrum Meeting</w:t>
       </w:r>
     </w:p>
     <w:tbl>
@@ -6078,23 +5925,13 @@
                 <w:szCs w:val="24"/>
               </w:rPr>
             </w:pPr>
-            <w:proofErr w:type="spellStart"/>
-            <w:r>
-              <w:rPr>
-                <w:rFonts w:ascii="Times New Roman" w:hAnsi="Times New Roman" w:cs="Times New Roman"/>
-                <w:sz w:val="24"/>
-                <w:szCs w:val="24"/>
-              </w:rPr>
-              <w:t>Desiana</w:t>
-            </w:r>
-            <w:proofErr w:type="spellEnd"/>
-            <w:r>
-              <w:rPr>
-                <w:rFonts w:ascii="Times New Roman" w:hAnsi="Times New Roman" w:cs="Times New Roman"/>
-                <w:sz w:val="24"/>
-                <w:szCs w:val="24"/>
-              </w:rPr>
-              <w:t xml:space="preserve"> login</w:t>
+            <w:r>
+              <w:rPr>
+                <w:rFonts w:ascii="Times New Roman" w:hAnsi="Times New Roman" w:cs="Times New Roman"/>
+                <w:sz w:val="24"/>
+                <w:szCs w:val="24"/>
+              </w:rPr>
+              <w:t>Desiana login</w:t>
             </w:r>
           </w:p>
         </w:tc>
@@ -6188,23 +6025,13 @@
                 <w:szCs w:val="24"/>
               </w:rPr>
             </w:pPr>
-            <w:proofErr w:type="spellStart"/>
-            <w:r>
-              <w:rPr>
-                <w:rFonts w:ascii="Times New Roman" w:hAnsi="Times New Roman" w:cs="Times New Roman"/>
-                <w:sz w:val="24"/>
-                <w:szCs w:val="24"/>
-              </w:rPr>
-              <w:t>Pergi</w:t>
-            </w:r>
-            <w:proofErr w:type="spellEnd"/>
-            <w:r>
-              <w:rPr>
-                <w:rFonts w:ascii="Times New Roman" w:hAnsi="Times New Roman" w:cs="Times New Roman"/>
-                <w:sz w:val="24"/>
-                <w:szCs w:val="24"/>
-              </w:rPr>
-              <w:t xml:space="preserve"> </w:t>
+            <w:r>
+              <w:rPr>
+                <w:rFonts w:ascii="Times New Roman" w:hAnsi="Times New Roman" w:cs="Times New Roman"/>
+                <w:sz w:val="24"/>
+                <w:szCs w:val="24"/>
+              </w:rPr>
+              <w:t xml:space="preserve">Pergi </w:t>
             </w:r>
             <w:proofErr w:type="spellStart"/>
             <w:r>
@@ -6491,23 +6318,13 @@
                 <w:szCs w:val="24"/>
               </w:rPr>
             </w:pPr>
-            <w:proofErr w:type="spellStart"/>
-            <w:r>
-              <w:rPr>
-                <w:rFonts w:ascii="Times New Roman" w:hAnsi="Times New Roman" w:cs="Times New Roman"/>
-                <w:sz w:val="24"/>
-                <w:szCs w:val="24"/>
-              </w:rPr>
-              <w:t>Andrean</w:t>
-            </w:r>
-            <w:proofErr w:type="spellEnd"/>
-            <w:r>
-              <w:rPr>
-                <w:rFonts w:ascii="Times New Roman" w:hAnsi="Times New Roman" w:cs="Times New Roman"/>
-                <w:sz w:val="24"/>
-                <w:szCs w:val="24"/>
-              </w:rPr>
-              <w:t xml:space="preserve"> </w:t>
+            <w:r>
+              <w:rPr>
+                <w:rFonts w:ascii="Times New Roman" w:hAnsi="Times New Roman" w:cs="Times New Roman"/>
+                <w:sz w:val="24"/>
+                <w:szCs w:val="24"/>
+              </w:rPr>
+              <w:t xml:space="preserve">Andrean </w:t>
             </w:r>
             <w:proofErr w:type="spellStart"/>
             <w:r>
@@ -6729,23 +6546,13 @@
                 <w:szCs w:val="24"/>
               </w:rPr>
             </w:pPr>
-            <w:proofErr w:type="spellStart"/>
-            <w:r>
-              <w:rPr>
-                <w:rFonts w:ascii="Times New Roman" w:hAnsi="Times New Roman" w:cs="Times New Roman"/>
-                <w:sz w:val="24"/>
-                <w:szCs w:val="24"/>
-              </w:rPr>
-              <w:t>Desiana</w:t>
-            </w:r>
-            <w:proofErr w:type="spellEnd"/>
-            <w:r>
-              <w:rPr>
-                <w:rFonts w:ascii="Times New Roman" w:hAnsi="Times New Roman" w:cs="Times New Roman"/>
-                <w:sz w:val="24"/>
-                <w:szCs w:val="24"/>
-              </w:rPr>
-              <w:t xml:space="preserve"> </w:t>
+            <w:r>
+              <w:rPr>
+                <w:rFonts w:ascii="Times New Roman" w:hAnsi="Times New Roman" w:cs="Times New Roman"/>
+                <w:sz w:val="24"/>
+                <w:szCs w:val="24"/>
+              </w:rPr>
+              <w:t xml:space="preserve">Desiana </w:t>
             </w:r>
             <w:proofErr w:type="spellStart"/>
             <w:r>
@@ -6995,23 +6802,13 @@
                 <w:szCs w:val="24"/>
               </w:rPr>
             </w:pPr>
-            <w:proofErr w:type="spellStart"/>
-            <w:r>
-              <w:rPr>
-                <w:rFonts w:ascii="Times New Roman" w:hAnsi="Times New Roman" w:cs="Times New Roman"/>
-                <w:sz w:val="24"/>
-                <w:szCs w:val="24"/>
-              </w:rPr>
-              <w:t>Pergi</w:t>
-            </w:r>
-            <w:proofErr w:type="spellEnd"/>
-            <w:r>
-              <w:rPr>
-                <w:rFonts w:ascii="Times New Roman" w:hAnsi="Times New Roman" w:cs="Times New Roman"/>
-                <w:sz w:val="24"/>
-                <w:szCs w:val="24"/>
-              </w:rPr>
-              <w:t xml:space="preserve"> </w:t>
+            <w:r>
+              <w:rPr>
+                <w:rFonts w:ascii="Times New Roman" w:hAnsi="Times New Roman" w:cs="Times New Roman"/>
+                <w:sz w:val="24"/>
+                <w:szCs w:val="24"/>
+              </w:rPr>
+              <w:t xml:space="preserve">Pergi </w:t>
             </w:r>
             <w:proofErr w:type="spellStart"/>
             <w:r>
@@ -7468,23 +7265,13 @@
                 <w:szCs w:val="24"/>
               </w:rPr>
             </w:pPr>
-            <w:proofErr w:type="spellStart"/>
-            <w:r>
-              <w:rPr>
-                <w:rFonts w:ascii="Times New Roman" w:hAnsi="Times New Roman" w:cs="Times New Roman"/>
-                <w:sz w:val="24"/>
-                <w:szCs w:val="24"/>
-              </w:rPr>
-              <w:t>Rumah</w:t>
-            </w:r>
-            <w:proofErr w:type="spellEnd"/>
-            <w:r>
-              <w:rPr>
-                <w:rFonts w:ascii="Times New Roman" w:hAnsi="Times New Roman" w:cs="Times New Roman"/>
-                <w:sz w:val="24"/>
-                <w:szCs w:val="24"/>
-              </w:rPr>
-              <w:t xml:space="preserve"> </w:t>
+            <w:r>
+              <w:rPr>
+                <w:rFonts w:ascii="Times New Roman" w:hAnsi="Times New Roman" w:cs="Times New Roman"/>
+                <w:sz w:val="24"/>
+                <w:szCs w:val="24"/>
+              </w:rPr>
+              <w:t xml:space="preserve">Rumah </w:t>
             </w:r>
             <w:proofErr w:type="spellStart"/>
             <w:r>
@@ -7774,23 +7561,13 @@
                 <w:szCs w:val="24"/>
               </w:rPr>
             </w:pPr>
-            <w:proofErr w:type="spellStart"/>
-            <w:r>
-              <w:rPr>
-                <w:rFonts w:ascii="Times New Roman" w:hAnsi="Times New Roman" w:cs="Times New Roman"/>
-                <w:sz w:val="24"/>
-                <w:szCs w:val="24"/>
-              </w:rPr>
-              <w:t>Andrean</w:t>
-            </w:r>
-            <w:proofErr w:type="spellEnd"/>
-            <w:r>
-              <w:rPr>
-                <w:rFonts w:ascii="Times New Roman" w:hAnsi="Times New Roman" w:cs="Times New Roman"/>
-                <w:sz w:val="24"/>
-                <w:szCs w:val="24"/>
-              </w:rPr>
-              <w:t xml:space="preserve"> </w:t>
+            <w:r>
+              <w:rPr>
+                <w:rFonts w:ascii="Times New Roman" w:hAnsi="Times New Roman" w:cs="Times New Roman"/>
+                <w:sz w:val="24"/>
+                <w:szCs w:val="24"/>
+              </w:rPr>
+              <w:t xml:space="preserve">Andrean </w:t>
             </w:r>
             <w:proofErr w:type="spellStart"/>
             <w:r>
@@ -8051,23 +7828,13 @@
                 <w:szCs w:val="24"/>
               </w:rPr>
             </w:pPr>
-            <w:proofErr w:type="spellStart"/>
-            <w:r>
-              <w:rPr>
-                <w:rFonts w:ascii="Times New Roman" w:hAnsi="Times New Roman" w:cs="Times New Roman"/>
-                <w:sz w:val="24"/>
-                <w:szCs w:val="24"/>
-              </w:rPr>
-              <w:t>Desiana</w:t>
-            </w:r>
-            <w:proofErr w:type="spellEnd"/>
-            <w:r>
-              <w:rPr>
-                <w:rFonts w:ascii="Times New Roman" w:hAnsi="Times New Roman" w:cs="Times New Roman"/>
-                <w:sz w:val="24"/>
-                <w:szCs w:val="24"/>
-              </w:rPr>
-              <w:t xml:space="preserve"> </w:t>
+            <w:r>
+              <w:rPr>
+                <w:rFonts w:ascii="Times New Roman" w:hAnsi="Times New Roman" w:cs="Times New Roman"/>
+                <w:sz w:val="24"/>
+                <w:szCs w:val="24"/>
+              </w:rPr>
+              <w:t xml:space="preserve">Desiana </w:t>
             </w:r>
             <w:proofErr w:type="spellStart"/>
             <w:r>
@@ -8397,23 +8164,13 @@
                 <w:szCs w:val="24"/>
               </w:rPr>
             </w:pPr>
-            <w:proofErr w:type="spellStart"/>
-            <w:r>
-              <w:rPr>
-                <w:rFonts w:ascii="Times New Roman" w:hAnsi="Times New Roman" w:cs="Times New Roman"/>
-                <w:sz w:val="24"/>
-                <w:szCs w:val="24"/>
-              </w:rPr>
-              <w:t>Pergi</w:t>
-            </w:r>
-            <w:proofErr w:type="spellEnd"/>
-            <w:r>
-              <w:rPr>
-                <w:rFonts w:ascii="Times New Roman" w:hAnsi="Times New Roman" w:cs="Times New Roman"/>
-                <w:sz w:val="24"/>
-                <w:szCs w:val="24"/>
-              </w:rPr>
-              <w:t xml:space="preserve"> </w:t>
+            <w:r>
+              <w:rPr>
+                <w:rFonts w:ascii="Times New Roman" w:hAnsi="Times New Roman" w:cs="Times New Roman"/>
+                <w:sz w:val="24"/>
+                <w:szCs w:val="24"/>
+              </w:rPr>
+              <w:t xml:space="preserve">Pergi </w:t>
             </w:r>
             <w:proofErr w:type="spellStart"/>
             <w:r>
@@ -8715,7 +8472,6 @@
                 <w:szCs w:val="24"/>
               </w:rPr>
             </w:pPr>
-            <w:proofErr w:type="spellStart"/>
             <w:r>
               <w:rPr>
                 <w:rFonts w:ascii="Times New Roman" w:hAnsi="Times New Roman" w:cs="Times New Roman"/>
@@ -8724,7 +8480,6 @@
               </w:rPr>
               <w:t>Desiana</w:t>
             </w:r>
-            <w:proofErr w:type="spellEnd"/>
           </w:p>
         </w:tc>
         <w:tc>
@@ -8763,7 +8518,6 @@
                 <w:szCs w:val="24"/>
               </w:rPr>
             </w:pPr>
-            <w:proofErr w:type="spellStart"/>
             <w:r>
               <w:rPr>
                 <w:rFonts w:ascii="Times New Roman" w:hAnsi="Times New Roman" w:cs="Times New Roman"/>
@@ -8772,7 +8526,6 @@
               </w:rPr>
               <w:t>Andrean</w:t>
             </w:r>
-            <w:proofErr w:type="spellEnd"/>
           </w:p>
         </w:tc>
       </w:tr>
@@ -9078,7 +8831,6 @@
                 <w:szCs w:val="24"/>
               </w:rPr>
             </w:pPr>
-            <w:proofErr w:type="spellStart"/>
             <w:r>
               <w:rPr>
                 <w:rFonts w:ascii="Arial" w:hAnsi="Arial" w:cs="Arial"/>
@@ -9087,7 +8839,6 @@
               </w:rPr>
               <w:t>Andrean</w:t>
             </w:r>
-            <w:proofErr w:type="spellEnd"/>
             <w:r>
               <w:rPr>
                 <w:rFonts w:ascii="Arial" w:hAnsi="Arial" w:cs="Arial"/>
@@ -9274,7 +9025,6 @@
               <w:t xml:space="preserve"> daftar </w:t>
             </w:r>
             <w:proofErr w:type="spellStart"/>
-            <w:proofErr w:type="gramStart"/>
             <w:r>
               <w:rPr>
                 <w:rFonts w:ascii="Arial" w:hAnsi="Arial" w:cs="Arial"/>
@@ -9284,7 +9034,6 @@
               <w:t>menu,fitur</w:t>
             </w:r>
             <w:proofErr w:type="spellEnd"/>
-            <w:proofErr w:type="gramEnd"/>
             <w:r>
               <w:rPr>
                 <w:rFonts w:ascii="Arial" w:hAnsi="Arial" w:cs="Arial"/>
@@ -9431,23 +9180,13 @@
                 <w:szCs w:val="24"/>
               </w:rPr>
             </w:pPr>
-            <w:proofErr w:type="spellStart"/>
-            <w:r>
-              <w:rPr>
-                <w:rFonts w:ascii="Arial" w:hAnsi="Arial" w:cs="Arial"/>
-                <w:sz w:val="24"/>
-                <w:szCs w:val="24"/>
-              </w:rPr>
-              <w:t>Andrean</w:t>
-            </w:r>
-            <w:proofErr w:type="spellEnd"/>
-            <w:r>
-              <w:rPr>
-                <w:rFonts w:ascii="Arial" w:hAnsi="Arial" w:cs="Arial"/>
-                <w:sz w:val="24"/>
-                <w:szCs w:val="24"/>
-              </w:rPr>
-              <w:t xml:space="preserve"> </w:t>
+            <w:r>
+              <w:rPr>
+                <w:rFonts w:ascii="Arial" w:hAnsi="Arial" w:cs="Arial"/>
+                <w:sz w:val="24"/>
+                <w:szCs w:val="24"/>
+              </w:rPr>
+              <w:t xml:space="preserve">Andrean </w:t>
             </w:r>
             <w:proofErr w:type="spellStart"/>
             <w:r>
@@ -9582,7 +9321,6 @@
                 <w:szCs w:val="24"/>
               </w:rPr>
             </w:pPr>
-            <w:proofErr w:type="spellStart"/>
             <w:r>
               <w:rPr>
                 <w:rFonts w:ascii="Arial" w:hAnsi="Arial" w:cs="Arial"/>
@@ -9591,7 +9329,6 @@
               </w:rPr>
               <w:t>Desiana</w:t>
             </w:r>
-            <w:proofErr w:type="spellEnd"/>
             <w:r>
               <w:rPr>
                 <w:rFonts w:ascii="Arial" w:hAnsi="Arial" w:cs="Arial"/>
@@ -9777,23 +9514,13 @@
                 <w:szCs w:val="24"/>
               </w:rPr>
             </w:pPr>
-            <w:proofErr w:type="spellStart"/>
-            <w:r>
-              <w:rPr>
-                <w:rFonts w:ascii="Arial" w:hAnsi="Arial" w:cs="Arial"/>
-                <w:sz w:val="24"/>
-                <w:szCs w:val="24"/>
-              </w:rPr>
-              <w:t>Desiana</w:t>
-            </w:r>
-            <w:proofErr w:type="spellEnd"/>
-            <w:r>
-              <w:rPr>
-                <w:rFonts w:ascii="Arial" w:hAnsi="Arial" w:cs="Arial"/>
-                <w:sz w:val="24"/>
-                <w:szCs w:val="24"/>
-              </w:rPr>
-              <w:t xml:space="preserve"> </w:t>
+            <w:r>
+              <w:rPr>
+                <w:rFonts w:ascii="Arial" w:hAnsi="Arial" w:cs="Arial"/>
+                <w:sz w:val="24"/>
+                <w:szCs w:val="24"/>
+              </w:rPr>
+              <w:t xml:space="preserve">Desiana </w:t>
             </w:r>
             <w:proofErr w:type="spellStart"/>
             <w:r>
@@ -9850,7 +9577,6 @@
               <w:t xml:space="preserve"> login, </w:t>
             </w:r>
             <w:proofErr w:type="spellStart"/>
-            <w:proofErr w:type="gramStart"/>
             <w:r>
               <w:rPr>
                 <w:rFonts w:ascii="Arial" w:hAnsi="Arial" w:cs="Arial"/>
@@ -9860,7 +9586,6 @@
               <w:t>pesan,dan</w:t>
             </w:r>
             <w:proofErr w:type="spellEnd"/>
-            <w:proofErr w:type="gramEnd"/>
             <w:r>
               <w:rPr>
                 <w:rFonts w:ascii="Arial" w:hAnsi="Arial" w:cs="Arial"/>
@@ -10188,23 +9913,13 @@
                 <w:szCs w:val="24"/>
               </w:rPr>
             </w:pPr>
-            <w:proofErr w:type="spellStart"/>
-            <w:r>
-              <w:rPr>
-                <w:rFonts w:ascii="Arial" w:hAnsi="Arial" w:cs="Arial"/>
-                <w:sz w:val="24"/>
-                <w:szCs w:val="24"/>
-              </w:rPr>
-              <w:t>Adanya</w:t>
-            </w:r>
-            <w:proofErr w:type="spellEnd"/>
-            <w:r>
-              <w:rPr>
-                <w:rFonts w:ascii="Arial" w:hAnsi="Arial" w:cs="Arial"/>
-                <w:sz w:val="24"/>
-                <w:szCs w:val="24"/>
-              </w:rPr>
-              <w:t xml:space="preserve"> </w:t>
+            <w:r>
+              <w:rPr>
+                <w:rFonts w:ascii="Arial" w:hAnsi="Arial" w:cs="Arial"/>
+                <w:sz w:val="24"/>
+                <w:szCs w:val="24"/>
+              </w:rPr>
+              <w:t xml:space="preserve">Adanya </w:t>
             </w:r>
             <w:proofErr w:type="spellStart"/>
             <w:r>
@@ -10454,23 +10169,13 @@
                 <w:szCs w:val="24"/>
               </w:rPr>
             </w:pPr>
-            <w:proofErr w:type="spellStart"/>
-            <w:r>
-              <w:rPr>
-                <w:rFonts w:ascii="Arial" w:hAnsi="Arial" w:cs="Arial"/>
-                <w:sz w:val="24"/>
-                <w:szCs w:val="24"/>
-              </w:rPr>
-              <w:t>Adanya</w:t>
-            </w:r>
-            <w:proofErr w:type="spellEnd"/>
-            <w:r>
-              <w:rPr>
-                <w:rFonts w:ascii="Arial" w:hAnsi="Arial" w:cs="Arial"/>
-                <w:sz w:val="24"/>
-                <w:szCs w:val="24"/>
-              </w:rPr>
-              <w:t xml:space="preserve"> </w:t>
+            <w:r>
+              <w:rPr>
+                <w:rFonts w:ascii="Arial" w:hAnsi="Arial" w:cs="Arial"/>
+                <w:sz w:val="24"/>
+                <w:szCs w:val="24"/>
+              </w:rPr>
+              <w:t xml:space="preserve">Adanya </w:t>
             </w:r>
             <w:proofErr w:type="spellStart"/>
             <w:r>
@@ -10784,23 +10489,13 @@
                 <w:szCs w:val="24"/>
               </w:rPr>
             </w:pPr>
-            <w:proofErr w:type="spellStart"/>
-            <w:r>
-              <w:rPr>
-                <w:rFonts w:ascii="Arial" w:hAnsi="Arial" w:cs="Arial"/>
-                <w:sz w:val="24"/>
-                <w:szCs w:val="24"/>
-              </w:rPr>
-              <w:t>Adanya</w:t>
-            </w:r>
-            <w:proofErr w:type="spellEnd"/>
-            <w:r>
-              <w:rPr>
-                <w:rFonts w:ascii="Arial" w:hAnsi="Arial" w:cs="Arial"/>
-                <w:sz w:val="24"/>
-                <w:szCs w:val="24"/>
-              </w:rPr>
-              <w:t xml:space="preserve"> </w:t>
+            <w:r>
+              <w:rPr>
+                <w:rFonts w:ascii="Arial" w:hAnsi="Arial" w:cs="Arial"/>
+                <w:sz w:val="24"/>
+                <w:szCs w:val="24"/>
+              </w:rPr>
+              <w:t xml:space="preserve">Adanya </w:t>
             </w:r>
             <w:proofErr w:type="spellStart"/>
             <w:r>
@@ -11204,23 +10899,13 @@
                 <w:szCs w:val="24"/>
               </w:rPr>
             </w:pPr>
-            <w:proofErr w:type="spellStart"/>
-            <w:r>
-              <w:rPr>
-                <w:rFonts w:ascii="Arial" w:hAnsi="Arial" w:cs="Arial"/>
-                <w:sz w:val="24"/>
-                <w:szCs w:val="24"/>
-              </w:rPr>
-              <w:t>Adanya</w:t>
-            </w:r>
-            <w:proofErr w:type="spellEnd"/>
-            <w:r>
-              <w:rPr>
-                <w:rFonts w:ascii="Arial" w:hAnsi="Arial" w:cs="Arial"/>
-                <w:sz w:val="24"/>
-                <w:szCs w:val="24"/>
-              </w:rPr>
-              <w:t xml:space="preserve"> </w:t>
+            <w:r>
+              <w:rPr>
+                <w:rFonts w:ascii="Arial" w:hAnsi="Arial" w:cs="Arial"/>
+                <w:sz w:val="24"/>
+                <w:szCs w:val="24"/>
+              </w:rPr>
+              <w:t xml:space="preserve">Adanya </w:t>
             </w:r>
             <w:proofErr w:type="spellStart"/>
             <w:r>
@@ -11529,6 +11214,124 @@
         </w:tc>
       </w:tr>
     </w:tbl>
+    <w:p/>
+    <w:p/>
+    <w:p/>
+    <w:p>
+      <w:pPr>
+        <w:shd w:val="clear" w:color="auto" w:fill="FFFFFF" w:themeFill="background1"/>
+        <w:rPr>
+          <w:rFonts w:ascii="Arial" w:hAnsi="Arial" w:cs="Arial"/>
+          <w:b/>
+          <w:bCs/>
+          <w:sz w:val="24"/>
+          <w:szCs w:val="24"/>
+        </w:rPr>
+      </w:pPr>
+      <w:r>
+        <w:rPr>
+          <w:rFonts w:ascii="Arial" w:hAnsi="Arial" w:cs="Arial"/>
+          <w:b/>
+          <w:bCs/>
+          <w:sz w:val="24"/>
+          <w:szCs w:val="24"/>
+        </w:rPr>
+        <w:lastRenderedPageBreak/>
+        <w:t>1 Board Trello</w:t>
+      </w:r>
+    </w:p>
+    <w:p>
+      <w:pPr>
+        <w:shd w:val="clear" w:color="auto" w:fill="FFFFFF" w:themeFill="background1"/>
+        <w:rPr>
+          <w:rFonts w:ascii="Arial" w:hAnsi="Arial" w:cs="Arial"/>
+          <w:b/>
+          <w:bCs/>
+          <w:sz w:val="24"/>
+          <w:szCs w:val="24"/>
+        </w:rPr>
+      </w:pPr>
+      <w:r>
+        <w:rPr>
+          <w:noProof/>
+        </w:rPr>
+        <w:drawing>
+          <wp:anchor distT="0" distB="0" distL="114300" distR="114300" simplePos="0" relativeHeight="251659264" behindDoc="1" locked="0" layoutInCell="1" allowOverlap="1" wp14:anchorId="75D2CC7F" wp14:editId="32FC2CF5">
+            <wp:simplePos x="0" y="0"/>
+            <wp:positionH relativeFrom="column">
+              <wp:posOffset>38100</wp:posOffset>
+            </wp:positionH>
+            <wp:positionV relativeFrom="paragraph">
+              <wp:posOffset>685800</wp:posOffset>
+            </wp:positionV>
+            <wp:extent cx="5731510" cy="3223895"/>
+            <wp:effectExtent l="0" t="0" r="2540" b="0"/>
+            <wp:wrapNone/>
+            <wp:docPr id="184839024" name="Picture 1"/>
+            <wp:cNvGraphicFramePr>
+              <a:graphicFrameLocks xmlns:a="http://schemas.openxmlformats.org/drawingml/2006/main" noChangeAspect="1"/>
+            </wp:cNvGraphicFramePr>
+            <a:graphic xmlns:a="http://schemas.openxmlformats.org/drawingml/2006/main">
+              <a:graphicData uri="http://schemas.openxmlformats.org/drawingml/2006/picture">
+                <pic:pic xmlns:pic="http://schemas.openxmlformats.org/drawingml/2006/picture">
+                  <pic:nvPicPr>
+                    <pic:cNvPr id="184839024" name=""/>
+                    <pic:cNvPicPr/>
+                  </pic:nvPicPr>
+                  <pic:blipFill>
+                    <a:blip r:embed="rId5" cstate="print">
+                      <a:extLst>
+                        <a:ext uri="{28A0092B-C50C-407E-A947-70E740481C1C}">
+                          <a14:useLocalDpi xmlns:a14="http://schemas.microsoft.com/office/drawing/2010/main" val="0"/>
+                        </a:ext>
+                      </a:extLst>
+                    </a:blip>
+                    <a:stretch>
+                      <a:fillRect/>
+                    </a:stretch>
+                  </pic:blipFill>
+                  <pic:spPr>
+                    <a:xfrm>
+                      <a:off x="0" y="0"/>
+                      <a:ext cx="5731510" cy="3223895"/>
+                    </a:xfrm>
+                    <a:prstGeom prst="rect">
+                      <a:avLst/>
+                    </a:prstGeom>
+                  </pic:spPr>
+                </pic:pic>
+              </a:graphicData>
+            </a:graphic>
+            <wp14:sizeRelH relativeFrom="page">
+              <wp14:pctWidth>0</wp14:pctWidth>
+            </wp14:sizeRelH>
+            <wp14:sizeRelV relativeFrom="page">
+              <wp14:pctHeight>0</wp14:pctHeight>
+            </wp14:sizeRelV>
+          </wp:anchor>
+        </w:drawing>
+      </w:r>
+      <w:r>
+        <w:rPr>
+          <w:rFonts w:ascii="Arial" w:hAnsi="Arial" w:cs="Arial"/>
+          <w:b/>
+          <w:bCs/>
+          <w:sz w:val="24"/>
+          <w:szCs w:val="24"/>
+        </w:rPr>
+        <w:t xml:space="preserve">Link : </w:t>
+      </w:r>
+      <w:r>
+        <w:rPr>
+          <w:rFonts w:ascii="Arial" w:hAnsi="Arial" w:cs="Arial"/>
+          <w:b/>
+          <w:bCs/>
+          <w:sz w:val="24"/>
+          <w:szCs w:val="24"/>
+        </w:rPr>
+        <w:t>https://trello.com/invite/b/mxCHzs9U/ATTI5b9916a597750bdf1a393f9a3296d1387B87CEBF/uts-agile</w:t>
+      </w:r>
+    </w:p>
     <w:p/>
     <w:sectPr>
       <w:pgSz w:w="11906" w:h="16838"/>

</xml_diff>